<commit_message>
doc and script readability updates
* guidance in user docs if required packages fail to install
* reordering of script package imports to improve readability
</commit_message>
<xml_diff>
--- a/docs/User Documentation.docx
+++ b/docs/User Documentation.docx
@@ -1,6 +1,6 @@
 
 <file path=word/document.xml><?xml version="1.0" encoding="utf-8"?>
-<w:document xmlns:wpc="http://schemas.microsoft.com/office/word/2010/wordprocessingCanvas" xmlns:cx="http://schemas.microsoft.com/office/drawing/2014/chartex" xmlns:cx1="http://schemas.microsoft.com/office/drawing/2015/9/8/chartex" xmlns:cx2="http://schemas.microsoft.com/office/drawing/2015/10/21/chartex" xmlns:cx3="http://schemas.microsoft.com/office/drawing/2016/5/9/chartex" xmlns:cx4="http://schemas.microsoft.com/office/drawing/2016/5/10/chartex" xmlns:cx5="http://schemas.microsoft.com/office/drawing/2016/5/11/chartex" xmlns:cx6="http://schemas.microsoft.com/office/drawing/2016/5/12/chartex" xmlns:cx7="http://schemas.microsoft.com/office/drawing/2016/5/13/chartex" xmlns:cx8="http://schemas.microsoft.com/office/drawing/2016/5/14/chartex" xmlns:mc="http://schemas.openxmlformats.org/markup-compatibility/2006" xmlns:aink="http://schemas.microsoft.com/office/drawing/2016/ink" xmlns:am3d="http://schemas.microsoft.com/office/drawing/2017/model3d" xmlns:o="urn:schemas-microsoft-com:office:office" xmlns:oel="http://schemas.microsoft.com/office/2019/extlst" xmlns:r="http://schemas.openxmlformats.org/officeDocument/2006/relationships" xmlns:m="http://schemas.openxmlformats.org/officeDocument/2006/math" xmlns:v="urn:schemas-microsoft-com:vml" xmlns:wp14="http://schemas.microsoft.com/office/word/2010/wordprocessingDrawing" xmlns:wp="http://schemas.openxmlformats.org/drawingml/2006/wordprocessingDrawing" xmlns:w10="urn:schemas-microsoft-com:office:word" xmlns:w="http://schemas.openxmlformats.org/wordprocessingml/2006/main" xmlns:w14="http://schemas.microsoft.com/office/word/2010/wordml" xmlns:w15="http://schemas.microsoft.com/office/word/2012/wordml" xmlns:w16cex="http://schemas.microsoft.com/office/word/2018/wordml/cex" xmlns:w16cid="http://schemas.microsoft.com/office/word/2016/wordml/cid" xmlns:w16="http://schemas.microsoft.com/office/word/2018/wordml" xmlns:w16sdtdh="http://schemas.microsoft.com/office/word/2020/wordml/sdtdatahash" xmlns:w16se="http://schemas.microsoft.com/office/word/2015/wordml/symex" xmlns:wpg="http://schemas.microsoft.com/office/word/2010/wordprocessingGroup" xmlns:wpi="http://schemas.microsoft.com/office/word/2010/wordprocessingInk" xmlns:wne="http://schemas.microsoft.com/office/word/2006/wordml" xmlns:wps="http://schemas.microsoft.com/office/word/2010/wordprocessingShape" xmlns:a="http://schemas.openxmlformats.org/drawingml/2006/main" xmlns:pic="http://schemas.openxmlformats.org/drawingml/2006/picture" xmlns:a14="http://schemas.microsoft.com/office/drawing/2010/main" mc:Ignorable="w14 w15 w16se w16cid w16 w16cex w16sdtdh wp14">
+<w:document xmlns:wpc="http://schemas.microsoft.com/office/word/2010/wordprocessingCanvas" xmlns:cx="http://schemas.microsoft.com/office/drawing/2014/chartex" xmlns:cx1="http://schemas.microsoft.com/office/drawing/2015/9/8/chartex" xmlns:cx2="http://schemas.microsoft.com/office/drawing/2015/10/21/chartex" xmlns:cx3="http://schemas.microsoft.com/office/drawing/2016/5/9/chartex" xmlns:cx4="http://schemas.microsoft.com/office/drawing/2016/5/10/chartex" xmlns:cx5="http://schemas.microsoft.com/office/drawing/2016/5/11/chartex" xmlns:cx6="http://schemas.microsoft.com/office/drawing/2016/5/12/chartex" xmlns:cx7="http://schemas.microsoft.com/office/drawing/2016/5/13/chartex" xmlns:cx8="http://schemas.microsoft.com/office/drawing/2016/5/14/chartex" xmlns:mc="http://schemas.openxmlformats.org/markup-compatibility/2006" xmlns:aink="http://schemas.microsoft.com/office/drawing/2016/ink" xmlns:am3d="http://schemas.microsoft.com/office/drawing/2017/model3d" xmlns:o="urn:schemas-microsoft-com:office:office" xmlns:oel="http://schemas.microsoft.com/office/2019/extlst" xmlns:r="http://schemas.openxmlformats.org/officeDocument/2006/relationships" xmlns:m="http://schemas.openxmlformats.org/officeDocument/2006/math" xmlns:v="urn:schemas-microsoft-com:vml" xmlns:wp14="http://schemas.microsoft.com/office/word/2010/wordprocessingDrawing" xmlns:wp="http://schemas.openxmlformats.org/drawingml/2006/wordprocessingDrawing" xmlns:w10="urn:schemas-microsoft-com:office:word" xmlns:w="http://schemas.openxmlformats.org/wordprocessingml/2006/main" xmlns:w14="http://schemas.microsoft.com/office/word/2010/wordml" xmlns:w15="http://schemas.microsoft.com/office/word/2012/wordml" xmlns:w16cex="http://schemas.microsoft.com/office/word/2018/wordml/cex" xmlns:w16cid="http://schemas.microsoft.com/office/word/2016/wordml/cid" xmlns:w16="http://schemas.microsoft.com/office/word/2018/wordml" xmlns:w16sdtdh="http://schemas.microsoft.com/office/word/2020/wordml/sdtdatahash" xmlns:w16se="http://schemas.microsoft.com/office/word/2015/wordml/symex" xmlns:wpg="http://schemas.microsoft.com/office/word/2010/wordprocessingGroup" xmlns:wpi="http://schemas.microsoft.com/office/word/2010/wordprocessingInk" xmlns:wne="http://schemas.microsoft.com/office/word/2006/wordml" xmlns:wps="http://schemas.microsoft.com/office/word/2010/wordprocessingShape" mc:Ignorable="w14 w15 w16se w16cid w16 w16cex w16sdtdh wp14">
   <w:body>
     <w:p>
       <w:r>
@@ -11,8 +11,6 @@
       </w:r>
       <w:r>
         <w:br/>
-      </w:r>
-      <w:r>
         <w:t>This document assumes that you have a basic understanding of (1) how to install and run a Python interpreter</w:t>
       </w:r>
       <w:r>
@@ -51,7 +49,7 @@
       <w:r>
         <w:t xml:space="preserve">, please refer to this walkthrough </w:t>
       </w:r>
-      <w:hyperlink w:history="1" w:anchor="how-to-install-python-on-windows" r:id="rId8">
+      <w:hyperlink r:id="rId8" w:anchor="how-to-install-python-on-windows" w:history="1">
         <w:r>
           <w:rPr>
             <w:rStyle w:val="Hyperlink"/>
@@ -77,7 +75,7 @@
       <w:r>
         <w:t xml:space="preserve">, please refer to this walkthrough </w:t>
       </w:r>
-      <w:hyperlink w:history="1" r:id="rId9">
+      <w:hyperlink r:id="rId9" w:history="1">
         <w:r>
           <w:rPr>
             <w:rStyle w:val="Hyperlink"/>
@@ -144,7 +142,7 @@
       <w:r>
         <w:t xml:space="preserve">, please refer to this walkthrough </w:t>
       </w:r>
-      <w:hyperlink w:history="1" r:id="rId10">
+      <w:hyperlink r:id="rId10" w:history="1">
         <w:r>
           <w:rPr>
             <w:rStyle w:val="Hyperlink"/>
@@ -190,12 +188,12 @@
           <w:p>
             <w:pPr>
               <w:rPr>
-                <w:rFonts w:ascii="Calibri" w:hAnsi="Calibri" w:eastAsia="Calibri" w:cs="Calibri"/>
+                <w:rFonts w:ascii="Calibri" w:eastAsia="Calibri" w:hAnsi="Calibri" w:cs="Calibri"/>
               </w:rPr>
             </w:pPr>
             <w:r>
               <w:rPr>
-                <w:rFonts w:ascii="Calibri" w:hAnsi="Calibri" w:eastAsia="Calibri" w:cs="Calibri"/>
+                <w:rFonts w:ascii="Calibri" w:eastAsia="Calibri" w:hAnsi="Calibri" w:cs="Calibri"/>
                 <w:b/>
                 <w:bCs/>
                 <w:i/>
@@ -205,27 +203,13 @@
             </w:r>
             <w:r>
               <w:rPr>
-                <w:rFonts w:ascii="Calibri" w:hAnsi="Calibri" w:eastAsia="Calibri" w:cs="Calibri"/>
+                <w:rFonts w:ascii="Calibri" w:eastAsia="Calibri" w:hAnsi="Calibri" w:cs="Calibri"/>
               </w:rPr>
-              <w:t xml:space="preserve"> Sadly, Anaconda's environment defaults to an older </w:t>
-            </w:r>
-            <w:proofErr w:type="spellStart"/>
-            <w:r>
-              <w:rPr>
-                <w:rFonts w:ascii="Calibri" w:hAnsi="Calibri" w:eastAsia="Calibri" w:cs="Calibri"/>
-              </w:rPr>
-              <w:t>verison</w:t>
-            </w:r>
-            <w:proofErr w:type="spellEnd"/>
-            <w:r>
-              <w:rPr>
-                <w:rFonts w:ascii="Calibri" w:hAnsi="Calibri" w:eastAsia="Calibri" w:cs="Calibri"/>
-              </w:rPr>
-              <w:t xml:space="preserve"> of pywin32 and breaks a key .DLL path when attempting to update to versions &gt;228. </w:t>
+              <w:t xml:space="preserve"> Sadly, Anaconda's environment defaults to an older verison of pywin32 and breaks a key .DLL path when attempting to update to versions &gt;228. </w:t>
             </w:r>
             <w:r>
               <w:rPr>
-                <w:rFonts w:ascii="Calibri" w:hAnsi="Calibri" w:eastAsia="Calibri" w:cs="Calibri"/>
+                <w:rFonts w:ascii="Calibri" w:eastAsia="Calibri" w:hAnsi="Calibri" w:cs="Calibri"/>
                 <w:b/>
                 <w:bCs/>
               </w:rPr>
@@ -233,13 +217,13 @@
             </w:r>
             <w:r>
               <w:rPr>
-                <w:rFonts w:ascii="Calibri" w:hAnsi="Calibri" w:eastAsia="Calibri" w:cs="Calibri"/>
+                <w:rFonts w:ascii="Calibri" w:eastAsia="Calibri" w:hAnsi="Calibri" w:cs="Calibri"/>
               </w:rPr>
               <w:t xml:space="preserve">following below pip install instructions, remove the "pywin32==[version]" line from your requirements.txt file and save, then follow the below instructions. </w:t>
             </w:r>
             <w:r>
               <w:rPr>
-                <w:rFonts w:ascii="Calibri" w:hAnsi="Calibri" w:eastAsia="Calibri" w:cs="Calibri"/>
+                <w:rFonts w:ascii="Calibri" w:eastAsia="Calibri" w:hAnsi="Calibri" w:cs="Calibri"/>
                 <w:b/>
                 <w:bCs/>
               </w:rPr>
@@ -247,29 +231,15 @@
             </w:r>
             <w:r>
               <w:rPr>
-                <w:rFonts w:ascii="Calibri" w:hAnsi="Calibri" w:eastAsia="Calibri" w:cs="Calibri"/>
+                <w:rFonts w:ascii="Calibri" w:eastAsia="Calibri" w:hAnsi="Calibri" w:cs="Calibri"/>
               </w:rPr>
-              <w:t>you will need to install the pywin32 package by entering "</w:t>
-            </w:r>
-            <w:proofErr w:type="spellStart"/>
-            <w:r>
-              <w:rPr>
-                <w:rFonts w:ascii="Calibri" w:hAnsi="Calibri" w:eastAsia="Calibri" w:cs="Calibri"/>
-              </w:rPr>
-              <w:t>conda</w:t>
-            </w:r>
-            <w:proofErr w:type="spellEnd"/>
-            <w:r>
-              <w:rPr>
-                <w:rFonts w:ascii="Calibri" w:hAnsi="Calibri" w:eastAsia="Calibri" w:cs="Calibri"/>
-              </w:rPr>
-              <w:t xml:space="preserve"> install pywin32" into your command prompt after the other packages have been installed. See </w:t>
+              <w:t xml:space="preserve">you will need to install the pywin32 package by entering "conda install pywin32" into your command prompt after the other packages have been installed. See </w:t>
             </w:r>
             <w:hyperlink r:id="rId11">
               <w:r>
                 <w:rPr>
                   <w:rStyle w:val="Hyperlink"/>
-                  <w:rFonts w:ascii="Calibri" w:hAnsi="Calibri" w:eastAsia="Calibri" w:cs="Calibri"/>
+                  <w:rFonts w:ascii="Calibri" w:eastAsia="Calibri" w:hAnsi="Calibri" w:cs="Calibri"/>
                   <w:u w:val="none"/>
                 </w:rPr>
                 <w:t>this link</w:t>
@@ -277,7 +247,7 @@
             </w:hyperlink>
             <w:r>
               <w:rPr>
-                <w:rFonts w:ascii="Calibri" w:hAnsi="Calibri" w:eastAsia="Calibri" w:cs="Calibri"/>
+                <w:rFonts w:ascii="Calibri" w:eastAsia="Calibri" w:hAnsi="Calibri" w:cs="Calibri"/>
               </w:rPr>
               <w:t xml:space="preserve"> and </w:t>
             </w:r>
@@ -285,7 +255,7 @@
               <w:r>
                 <w:rPr>
                   <w:rStyle w:val="Hyperlink"/>
-                  <w:rFonts w:ascii="Calibri" w:hAnsi="Calibri" w:eastAsia="Calibri" w:cs="Calibri"/>
+                  <w:rFonts w:ascii="Calibri" w:eastAsia="Calibri" w:hAnsi="Calibri" w:cs="Calibri"/>
                   <w:u w:val="none"/>
                 </w:rPr>
                 <w:t>this link</w:t>
@@ -293,7 +263,7 @@
             </w:hyperlink>
             <w:r>
               <w:rPr>
-                <w:rFonts w:ascii="Calibri" w:hAnsi="Calibri" w:eastAsia="Calibri" w:cs="Calibri"/>
+                <w:rFonts w:ascii="Calibri" w:eastAsia="Calibri" w:hAnsi="Calibri" w:cs="Calibri"/>
               </w:rPr>
               <w:t xml:space="preserve"> for further details on this issue with Anaconda.</w:t>
             </w:r>
@@ -301,14 +271,14 @@
           <w:p>
             <w:pPr>
               <w:rPr>
-                <w:rFonts w:ascii="Calibri" w:hAnsi="Calibri" w:eastAsia="Calibri" w:cs="Calibri"/>
+                <w:rFonts w:ascii="Calibri" w:eastAsia="Calibri" w:hAnsi="Calibri" w:cs="Calibri"/>
               </w:rPr>
             </w:pPr>
           </w:p>
           <w:p>
             <w:pPr>
               <w:rPr>
-                <w:rFonts w:ascii="Calibri" w:hAnsi="Calibri" w:eastAsia="Calibri" w:cs="Calibri"/>
+                <w:rFonts w:ascii="Calibri" w:eastAsia="Calibri" w:hAnsi="Calibri" w:cs="Calibri"/>
                 <w:b/>
                 <w:bCs/>
                 <w:u w:val="single"/>
@@ -316,7 +286,7 @@
             </w:pPr>
             <w:r>
               <w:rPr>
-                <w:rFonts w:ascii="Calibri" w:hAnsi="Calibri" w:eastAsia="Calibri" w:cs="Calibri"/>
+                <w:rFonts w:ascii="Calibri" w:eastAsia="Calibri" w:hAnsi="Calibri" w:cs="Calibri"/>
                 <w:b/>
                 <w:bCs/>
               </w:rPr>
@@ -324,29 +294,15 @@
             </w:r>
             <w:r>
               <w:rPr>
-                <w:rFonts w:ascii="Calibri" w:hAnsi="Calibri" w:eastAsia="Calibri" w:cs="Calibri"/>
+                <w:rFonts w:ascii="Calibri" w:eastAsia="Calibri" w:hAnsi="Calibri" w:cs="Calibri"/>
               </w:rPr>
-              <w:t xml:space="preserve"> before working with this project, you should first uninstall Anaconda's older version using "pip uninstall pywin32" then execute "</w:t>
-            </w:r>
-            <w:proofErr w:type="spellStart"/>
-            <w:r>
-              <w:rPr>
-                <w:rFonts w:ascii="Calibri" w:hAnsi="Calibri" w:eastAsia="Calibri" w:cs="Calibri"/>
-              </w:rPr>
-              <w:t>conda</w:t>
-            </w:r>
-            <w:proofErr w:type="spellEnd"/>
-            <w:r>
-              <w:rPr>
-                <w:rFonts w:ascii="Calibri" w:hAnsi="Calibri" w:eastAsia="Calibri" w:cs="Calibri"/>
-              </w:rPr>
-              <w:t xml:space="preserve"> install pywin32". </w:t>
+              <w:t xml:space="preserve"> before working with this project, you should first uninstall Anaconda's older version using "pip uninstall pywin32" then execute "conda install pywin32". </w:t>
             </w:r>
           </w:p>
           <w:p>
             <w:pPr>
               <w:rPr>
-                <w:rFonts w:ascii="Calibri" w:hAnsi="Calibri" w:eastAsia="Calibri" w:cs="Calibri"/>
+                <w:rFonts w:ascii="Calibri" w:eastAsia="Calibri" w:hAnsi="Calibri" w:cs="Calibri"/>
                 <w:b/>
                 <w:bCs/>
                 <w:u w:val="single"/>
@@ -356,12 +312,12 @@
           <w:p>
             <w:pPr>
               <w:rPr>
-                <w:rFonts w:ascii="Calibri" w:hAnsi="Calibri" w:eastAsia="Calibri" w:cs="Calibri"/>
+                <w:rFonts w:ascii="Calibri" w:eastAsia="Calibri" w:hAnsi="Calibri" w:cs="Calibri"/>
               </w:rPr>
             </w:pPr>
             <w:r>
               <w:rPr>
-                <w:rFonts w:ascii="Calibri" w:hAnsi="Calibri" w:eastAsia="Calibri" w:cs="Calibri"/>
+                <w:rFonts w:ascii="Calibri" w:eastAsia="Calibri" w:hAnsi="Calibri" w:cs="Calibri"/>
                 <w:b/>
                 <w:bCs/>
                 <w:u w:val="single"/>
@@ -376,8 +332,6 @@
     <w:p>
       <w:r>
         <w:br/>
-      </w:r>
-      <w:r>
         <w:t>To install dependent packages:</w:t>
       </w:r>
     </w:p>
@@ -411,6 +365,41 @@
       </w:pPr>
       <w:r>
         <w:t>(4) Press Enter</w:t>
+      </w:r>
+    </w:p>
+    <w:p>
+      <w:pPr>
+        <w:pStyle w:val="ListParagraph"/>
+      </w:pPr>
+      <w:r>
+        <w:t>(5) You</w:t>
+      </w:r>
+      <w:r>
+        <w:t>r command prompt</w:t>
+      </w:r>
+      <w:r>
+        <w:t xml:space="preserve"> will </w:t>
+      </w:r>
+      <w:r>
+        <w:t>issue a series of</w:t>
+      </w:r>
+      <w:r>
+        <w:t xml:space="preserve"> message indicating whether </w:t>
+      </w:r>
+      <w:r>
+        <w:t>each of</w:t>
+      </w:r>
+      <w:r>
+        <w:t xml:space="preserve"> the required packages </w:t>
+      </w:r>
+      <w:r>
+        <w:t>has successfully</w:t>
+      </w:r>
+      <w:r>
+        <w:t xml:space="preserve"> installed. If you a receive a failure message for a specific package, try installing that package separately</w:t>
+      </w:r>
+      <w:r>
+        <w:t>.</w:t>
       </w:r>
     </w:p>
     <w:p>
@@ -435,7 +424,7 @@
         <w:pStyle w:val="HTMLPreformatted"/>
         <w:rPr>
           <w:rStyle w:val="HTMLCode"/>
-          <w:rFonts w:asciiTheme="minorHAnsi" w:hAnsiTheme="minorHAnsi" w:eastAsiaTheme="majorEastAsia" w:cstheme="minorHAnsi"/>
+          <w:rFonts w:asciiTheme="minorHAnsi" w:eastAsiaTheme="majorEastAsia" w:hAnsiTheme="minorHAnsi" w:cstheme="minorHAnsi"/>
           <w:sz w:val="22"/>
           <w:szCs w:val="22"/>
         </w:rPr>
@@ -443,7 +432,7 @@
       <w:r>
         <w:rPr>
           <w:rStyle w:val="HTMLCode"/>
-          <w:rFonts w:asciiTheme="minorHAnsi" w:hAnsiTheme="minorHAnsi" w:eastAsiaTheme="majorEastAsia" w:cstheme="minorHAnsi"/>
+          <w:rFonts w:asciiTheme="minorHAnsi" w:eastAsiaTheme="majorEastAsia" w:hAnsiTheme="minorHAnsi" w:cstheme="minorHAnsi"/>
           <w:sz w:val="22"/>
           <w:szCs w:val="22"/>
         </w:rPr>
@@ -470,6 +459,7 @@
         <w:rPr>
           <w:noProof/>
         </w:rPr>
+        <w:lastRenderedPageBreak/>
         <w:drawing>
           <wp:inline distT="0" distB="0" distL="0" distR="0" wp14:anchorId="5B8FEE15" wp14:editId="3BAD771E">
             <wp:extent cx="3346450" cy="449432"/>
@@ -520,7 +510,7 @@
         <w:t xml:space="preserve">The next </w:t>
       </w:r>
       <w:r>
-        <w:t xml:space="preserve"> screen will help you </w:t>
+        <w:t xml:space="preserve">screen will help you </w:t>
       </w:r>
       <w:r>
         <w:t>determine which emails Outlook Analyzer should extract and examine</w:t>
@@ -534,7 +524,6 @@
         <w:rPr>
           <w:noProof/>
         </w:rPr>
-        <w:lastRenderedPageBreak/>
         <w:drawing>
           <wp:inline distT="0" distB="0" distL="0" distR="0" wp14:anchorId="4761B56C" wp14:editId="2050E910">
             <wp:extent cx="6554362" cy="1119703"/>
@@ -837,39 +826,7 @@
           <w:sz w:val="22"/>
           <w:szCs w:val="22"/>
         </w:rPr>
-        <w:t>If you only enter some but not all of the optional command line arguments then script will ask for the remaining arguments for number, start and end. If no command line arguments for "open" or "output" are provided</w:t>
-      </w:r>
-      <w:r>
-        <w:rPr>
-          <w:rFonts w:asciiTheme="minorHAnsi" w:hAnsiTheme="minorHAnsi" w:cstheme="minorBidi"/>
-          <w:sz w:val="22"/>
-          <w:szCs w:val="22"/>
-        </w:rPr>
-        <w:t>,</w:t>
-      </w:r>
-      <w:r>
-        <w:rPr>
-          <w:rFonts w:asciiTheme="minorHAnsi" w:hAnsiTheme="minorHAnsi" w:cstheme="minorBidi"/>
-          <w:sz w:val="22"/>
-          <w:szCs w:val="22"/>
-        </w:rPr>
-        <w:t xml:space="preserve"> then the defaults are used. </w:t>
-      </w:r>
-      <w:r>
-        <w:rPr>
-          <w:rFonts w:asciiTheme="minorHAnsi" w:hAnsiTheme="minorHAnsi" w:cstheme="minorBidi"/>
-          <w:sz w:val="22"/>
-          <w:szCs w:val="22"/>
-        </w:rPr>
-        <w:t>For defaults, the report</w:t>
-      </w:r>
-      <w:r>
-        <w:rPr>
-          <w:rFonts w:asciiTheme="minorHAnsi" w:hAnsiTheme="minorHAnsi" w:cstheme="minorBidi"/>
-          <w:sz w:val="22"/>
-          <w:szCs w:val="22"/>
-        </w:rPr>
-        <w:t xml:space="preserve"> will be saved to 'C:\WINDOWS\Temp\outlook_analyzer_report.pdf' and the pdf file will be opened after script runs.</w:t>
+        <w:t>If you only enter some but not all of the optional command line arguments then script will ask for the remaining arguments for number, start and end. If no command line arguments for "open" or "output" are provided, then the defaults are used. For defaults, the report will be saved to 'C:\WINDOWS\Temp\outlook_analyzer_report.pdf' and the pdf file will be opened after script runs.</w:t>
       </w:r>
     </w:p>
     <w:p>
@@ -877,10 +834,8 @@
         <w:pStyle w:val="Heading2"/>
       </w:pPr>
       <w:r>
-        <w:t>Generated Report</w:t>
-      </w:r>
-      <w:r>
-        <w:t xml:space="preserve"> Example</w:t>
+        <w:lastRenderedPageBreak/>
+        <w:t>Generated Report Example</w:t>
       </w:r>
     </w:p>
     <w:p>
@@ -896,7 +851,6 @@
         <w:rPr>
           <w:noProof/>
         </w:rPr>
-        <w:lastRenderedPageBreak/>
         <w:drawing>
           <wp:inline distT="0" distB="0" distL="0" distR="0" wp14:anchorId="39BE9682" wp14:editId="38C5904B">
             <wp:extent cx="3459718" cy="4772025"/>
@@ -945,6 +899,7 @@
         <w:rPr>
           <w:noProof/>
         </w:rPr>
+        <w:lastRenderedPageBreak/>
         <w:drawing>
           <wp:inline distT="0" distB="0" distL="0" distR="0" wp14:anchorId="3EE1F3C7" wp14:editId="1E1F8A30">
             <wp:extent cx="3793787" cy="2600325"/>
@@ -996,7 +951,6 @@
         <w:pStyle w:val="Heading2"/>
       </w:pPr>
       <w:r>
-        <w:lastRenderedPageBreak/>
         <w:t>FAQ</w:t>
       </w:r>
     </w:p>
@@ -1025,19 +979,7 @@
         <w:t>A:</w:t>
       </w:r>
       <w:r>
-        <w:t xml:space="preserve"> Outlook defaults to use cached </w:t>
-      </w:r>
-      <w:r>
-        <w:t>exchange</w:t>
-      </w:r>
-      <w:r>
-        <w:t xml:space="preserve"> mode with only 12 months available. To change this</w:t>
-      </w:r>
-      <w:r>
-        <w:t>,</w:t>
-      </w:r>
-      <w:r>
-        <w:t xml:space="preserve"> you can go into the Outlook Desktop client, choose File &gt; Account Settings &gt; Account Settings... &gt; on Email tab, choose the Account &gt; Click "Change..." or Double click the Account &gt; Deselect "Use Cached Exchanged Mode to download email to an Outlook data file" &gt; Change the slider bar to indicate how many years past to download email.</w:t>
+        <w:t xml:space="preserve"> Outlook defaults to use cached exchange mode with only 12 months available. To change this, you can go into the Outlook Desktop client, choose File &gt; Account Settings &gt; Account Settings... &gt; on Email tab, choose the Account &gt; Click "Change..." or Double click the Account &gt; Deselect "Use Cached Exchanged Mode to download email to an Outlook data file" &gt; Change the slider bar to indicate how many years past to download email.</w:t>
       </w:r>
     </w:p>
     <w:p>
@@ -1059,13 +1001,8 @@
       <w:r>
         <w:t xml:space="preserve"> Where can I get Microsoft </w:t>
       </w:r>
-      <w:proofErr w:type="spellStart"/>
-      <w:r>
-        <w:t>Mailterm</w:t>
-      </w:r>
-      <w:proofErr w:type="spellEnd"/>
-      <w:r>
-        <w:t xml:space="preserve"> object Documentation</w:t>
+      <w:r>
+        <w:t>Mailterm object Documentation</w:t>
       </w:r>
     </w:p>
     <w:p>
@@ -1144,14 +1081,14 @@
           <w:numId w:val="6"/>
         </w:numPr>
         <w:rPr>
-          <w:rFonts w:ascii="Times New Roman" w:hAnsi="Times New Roman" w:eastAsia="Times New Roman" w:cs="Times New Roman"/>
+          <w:rFonts w:ascii="Times New Roman" w:eastAsia="Times New Roman" w:hAnsi="Times New Roman" w:cs="Times New Roman"/>
           <w:sz w:val="24"/>
           <w:szCs w:val="24"/>
         </w:rPr>
       </w:pPr>
       <w:r>
         <w:rPr>
-          <w:rFonts w:ascii="Times New Roman" w:hAnsi="Times New Roman" w:eastAsia="Times New Roman" w:cs="Times New Roman"/>
+          <w:rFonts w:ascii="Times New Roman" w:eastAsia="Times New Roman" w:hAnsi="Times New Roman" w:cs="Times New Roman"/>
           <w:sz w:val="24"/>
           <w:szCs w:val="24"/>
         </w:rPr>
@@ -1166,14 +1103,14 @@
           <w:numId w:val="6"/>
         </w:numPr>
         <w:rPr>
-          <w:rFonts w:ascii="Times New Roman" w:hAnsi="Times New Roman" w:eastAsia="Times New Roman" w:cs="Times New Roman"/>
+          <w:rFonts w:ascii="Times New Roman" w:eastAsia="Times New Roman" w:hAnsi="Times New Roman" w:cs="Times New Roman"/>
           <w:sz w:val="24"/>
           <w:szCs w:val="24"/>
         </w:rPr>
       </w:pPr>
       <w:r>
         <w:rPr>
-          <w:rFonts w:ascii="Times New Roman" w:hAnsi="Times New Roman" w:eastAsia="Times New Roman" w:cs="Times New Roman"/>
+          <w:rFonts w:ascii="Times New Roman" w:eastAsia="Times New Roman" w:hAnsi="Times New Roman" w:cs="Times New Roman"/>
           <w:sz w:val="24"/>
           <w:szCs w:val="24"/>
         </w:rPr>
@@ -1215,7 +1152,7 @@
         <w:ind w:left="720" w:hanging="360"/>
       </w:pPr>
       <w:rPr>
-        <w:rFonts w:hint="default" w:ascii="Symbol" w:hAnsi="Symbol" w:eastAsiaTheme="minorHAnsi" w:cstheme="minorBidi"/>
+        <w:rFonts w:ascii="Symbol" w:eastAsiaTheme="minorHAnsi" w:hAnsi="Symbol" w:cstheme="minorBidi" w:hint="default"/>
       </w:rPr>
     </w:lvl>
     <w:lvl w:ilvl="1" w:tplc="04090003" w:tentative="1">
@@ -1227,7 +1164,7 @@
         <w:ind w:left="1440" w:hanging="360"/>
       </w:pPr>
       <w:rPr>
-        <w:rFonts w:hint="default" w:ascii="Courier New" w:hAnsi="Courier New" w:cs="Courier New"/>
+        <w:rFonts w:ascii="Courier New" w:hAnsi="Courier New" w:cs="Courier New" w:hint="default"/>
       </w:rPr>
     </w:lvl>
     <w:lvl w:ilvl="2" w:tplc="04090005" w:tentative="1">
@@ -1239,7 +1176,7 @@
         <w:ind w:left="2160" w:hanging="360"/>
       </w:pPr>
       <w:rPr>
-        <w:rFonts w:hint="default" w:ascii="Wingdings" w:hAnsi="Wingdings"/>
+        <w:rFonts w:ascii="Wingdings" w:hAnsi="Wingdings" w:hint="default"/>
       </w:rPr>
     </w:lvl>
     <w:lvl w:ilvl="3" w:tplc="04090001" w:tentative="1">
@@ -1251,7 +1188,7 @@
         <w:ind w:left="2880" w:hanging="360"/>
       </w:pPr>
       <w:rPr>
-        <w:rFonts w:hint="default" w:ascii="Symbol" w:hAnsi="Symbol"/>
+        <w:rFonts w:ascii="Symbol" w:hAnsi="Symbol" w:hint="default"/>
       </w:rPr>
     </w:lvl>
     <w:lvl w:ilvl="4" w:tplc="04090003" w:tentative="1">
@@ -1263,7 +1200,7 @@
         <w:ind w:left="3600" w:hanging="360"/>
       </w:pPr>
       <w:rPr>
-        <w:rFonts w:hint="default" w:ascii="Courier New" w:hAnsi="Courier New" w:cs="Courier New"/>
+        <w:rFonts w:ascii="Courier New" w:hAnsi="Courier New" w:cs="Courier New" w:hint="default"/>
       </w:rPr>
     </w:lvl>
     <w:lvl w:ilvl="5" w:tplc="04090005" w:tentative="1">
@@ -1275,7 +1212,7 @@
         <w:ind w:left="4320" w:hanging="360"/>
       </w:pPr>
       <w:rPr>
-        <w:rFonts w:hint="default" w:ascii="Wingdings" w:hAnsi="Wingdings"/>
+        <w:rFonts w:ascii="Wingdings" w:hAnsi="Wingdings" w:hint="default"/>
       </w:rPr>
     </w:lvl>
     <w:lvl w:ilvl="6" w:tplc="04090001" w:tentative="1">
@@ -1287,7 +1224,7 @@
         <w:ind w:left="5040" w:hanging="360"/>
       </w:pPr>
       <w:rPr>
-        <w:rFonts w:hint="default" w:ascii="Symbol" w:hAnsi="Symbol"/>
+        <w:rFonts w:ascii="Symbol" w:hAnsi="Symbol" w:hint="default"/>
       </w:rPr>
     </w:lvl>
     <w:lvl w:ilvl="7" w:tplc="04090003" w:tentative="1">
@@ -1299,7 +1236,7 @@
         <w:ind w:left="5760" w:hanging="360"/>
       </w:pPr>
       <w:rPr>
-        <w:rFonts w:hint="default" w:ascii="Courier New" w:hAnsi="Courier New" w:cs="Courier New"/>
+        <w:rFonts w:ascii="Courier New" w:hAnsi="Courier New" w:cs="Courier New" w:hint="default"/>
       </w:rPr>
     </w:lvl>
     <w:lvl w:ilvl="8" w:tplc="04090005" w:tentative="1">
@@ -1311,7 +1248,7 @@
         <w:ind w:left="6480" w:hanging="360"/>
       </w:pPr>
       <w:rPr>
-        <w:rFonts w:hint="default" w:ascii="Wingdings" w:hAnsi="Wingdings"/>
+        <w:rFonts w:ascii="Wingdings" w:hAnsi="Wingdings" w:hint="default"/>
       </w:rPr>
     </w:lvl>
   </w:abstractNum>
@@ -1684,7 +1621,7 @@
         <w:ind w:left="720" w:hanging="360"/>
       </w:pPr>
       <w:rPr>
-        <w:rFonts w:hint="default" w:ascii="Symbol" w:hAnsi="Symbol"/>
+        <w:rFonts w:ascii="Symbol" w:hAnsi="Symbol" w:hint="default"/>
         <w:sz w:val="20"/>
       </w:rPr>
     </w:lvl>
@@ -1699,7 +1636,7 @@
         <w:ind w:left="1440" w:hanging="360"/>
       </w:pPr>
       <w:rPr>
-        <w:rFonts w:hint="default" w:ascii="Courier New" w:hAnsi="Courier New"/>
+        <w:rFonts w:ascii="Courier New" w:hAnsi="Courier New" w:hint="default"/>
         <w:sz w:val="20"/>
       </w:rPr>
     </w:lvl>
@@ -1714,7 +1651,7 @@
         <w:ind w:left="2160" w:hanging="360"/>
       </w:pPr>
       <w:rPr>
-        <w:rFonts w:hint="default" w:ascii="Wingdings" w:hAnsi="Wingdings"/>
+        <w:rFonts w:ascii="Wingdings" w:hAnsi="Wingdings" w:hint="default"/>
         <w:sz w:val="20"/>
       </w:rPr>
     </w:lvl>
@@ -1729,7 +1666,7 @@
         <w:ind w:left="2880" w:hanging="360"/>
       </w:pPr>
       <w:rPr>
-        <w:rFonts w:hint="default" w:ascii="Wingdings" w:hAnsi="Wingdings"/>
+        <w:rFonts w:ascii="Wingdings" w:hAnsi="Wingdings" w:hint="default"/>
         <w:sz w:val="20"/>
       </w:rPr>
     </w:lvl>
@@ -1744,7 +1681,7 @@
         <w:ind w:left="3600" w:hanging="360"/>
       </w:pPr>
       <w:rPr>
-        <w:rFonts w:hint="default" w:ascii="Wingdings" w:hAnsi="Wingdings"/>
+        <w:rFonts w:ascii="Wingdings" w:hAnsi="Wingdings" w:hint="default"/>
         <w:sz w:val="20"/>
       </w:rPr>
     </w:lvl>
@@ -1759,7 +1696,7 @@
         <w:ind w:left="4320" w:hanging="360"/>
       </w:pPr>
       <w:rPr>
-        <w:rFonts w:hint="default" w:ascii="Wingdings" w:hAnsi="Wingdings"/>
+        <w:rFonts w:ascii="Wingdings" w:hAnsi="Wingdings" w:hint="default"/>
         <w:sz w:val="20"/>
       </w:rPr>
     </w:lvl>
@@ -1774,7 +1711,7 @@
         <w:ind w:left="5040" w:hanging="360"/>
       </w:pPr>
       <w:rPr>
-        <w:rFonts w:hint="default" w:ascii="Wingdings" w:hAnsi="Wingdings"/>
+        <w:rFonts w:ascii="Wingdings" w:hAnsi="Wingdings" w:hint="default"/>
         <w:sz w:val="20"/>
       </w:rPr>
     </w:lvl>
@@ -1789,7 +1726,7 @@
         <w:ind w:left="5760" w:hanging="360"/>
       </w:pPr>
       <w:rPr>
-        <w:rFonts w:hint="default" w:ascii="Wingdings" w:hAnsi="Wingdings"/>
+        <w:rFonts w:ascii="Wingdings" w:hAnsi="Wingdings" w:hint="default"/>
         <w:sz w:val="20"/>
       </w:rPr>
     </w:lvl>
@@ -1804,7 +1741,7 @@
         <w:ind w:left="6480" w:hanging="360"/>
       </w:pPr>
       <w:rPr>
-        <w:rFonts w:hint="default" w:ascii="Wingdings" w:hAnsi="Wingdings"/>
+        <w:rFonts w:ascii="Wingdings" w:hAnsi="Wingdings" w:hint="default"/>
         <w:sz w:val="20"/>
       </w:rPr>
     </w:lvl>
@@ -1831,11 +1768,11 @@
 </file>
 
 <file path=word/styles.xml><?xml version="1.0" encoding="utf-8"?>
-<w:styles xmlns:wp14="http://schemas.microsoft.com/office/word/2010/wordprocessingDrawing" xmlns:mc="http://schemas.openxmlformats.org/markup-compatibility/2006" xmlns:r="http://schemas.openxmlformats.org/officeDocument/2006/relationships" xmlns:w="http://schemas.openxmlformats.org/wordprocessingml/2006/main" xmlns:w14="http://schemas.microsoft.com/office/word/2010/wordml" xmlns:w15="http://schemas.microsoft.com/office/word/2012/wordml" xmlns:w16cex="http://schemas.microsoft.com/office/word/2018/wordml/cex" xmlns:w16cid="http://schemas.microsoft.com/office/word/2016/wordml/cid" xmlns:w16="http://schemas.microsoft.com/office/word/2018/wordml" xmlns:w16sdtdh="http://schemas.microsoft.com/office/word/2020/wordml/sdtdatahash" xmlns:w16se="http://schemas.microsoft.com/office/word/2015/wordml/symex" mc:Ignorable="w14 w15 w16se w16cid w16 w16cex w16sdtdh wp14">
+<w:styles xmlns:mc="http://schemas.openxmlformats.org/markup-compatibility/2006" xmlns:r="http://schemas.openxmlformats.org/officeDocument/2006/relationships" xmlns:w="http://schemas.openxmlformats.org/wordprocessingml/2006/main" xmlns:w14="http://schemas.microsoft.com/office/word/2010/wordml" xmlns:w15="http://schemas.microsoft.com/office/word/2012/wordml" xmlns:w16cex="http://schemas.microsoft.com/office/word/2018/wordml/cex" xmlns:w16cid="http://schemas.microsoft.com/office/word/2016/wordml/cid" xmlns:w16="http://schemas.microsoft.com/office/word/2018/wordml" xmlns:w16sdtdh="http://schemas.microsoft.com/office/word/2020/wordml/sdtdatahash" xmlns:w16se="http://schemas.microsoft.com/office/word/2015/wordml/symex" mc:Ignorable="w14 w15 w16se w16cid w16 w16cex w16sdtdh">
   <w:docDefaults>
     <w:rPrDefault>
       <w:rPr>
-        <w:rFonts w:asciiTheme="minorHAnsi" w:hAnsiTheme="minorHAnsi" w:eastAsiaTheme="minorHAnsi" w:cstheme="minorBidi"/>
+        <w:rFonts w:asciiTheme="minorHAnsi" w:eastAsiaTheme="minorHAnsi" w:hAnsiTheme="minorHAnsi" w:cstheme="minorBidi"/>
         <w:sz w:val="22"/>
         <w:szCs w:val="22"/>
         <w:lang w:val="en-US" w:eastAsia="en-US" w:bidi="ar-SA"/>
@@ -1850,14 +1787,14 @@
   <w:latentStyles w:defLockedState="0" w:defUIPriority="99" w:defSemiHidden="0" w:defUnhideWhenUsed="0" w:defQFormat="0" w:count="376">
     <w:lsdException w:name="Normal" w:uiPriority="0" w:qFormat="1"/>
     <w:lsdException w:name="heading 1" w:uiPriority="9" w:qFormat="1"/>
-    <w:lsdException w:name="heading 2" w:uiPriority="9" w:semiHidden="1" w:unhideWhenUsed="1" w:qFormat="1"/>
-    <w:lsdException w:name="heading 3" w:uiPriority="9" w:semiHidden="1" w:unhideWhenUsed="1" w:qFormat="1"/>
-    <w:lsdException w:name="heading 4" w:uiPriority="9" w:semiHidden="1" w:unhideWhenUsed="1" w:qFormat="1"/>
-    <w:lsdException w:name="heading 5" w:uiPriority="9" w:semiHidden="1" w:unhideWhenUsed="1" w:qFormat="1"/>
-    <w:lsdException w:name="heading 6" w:uiPriority="9" w:semiHidden="1" w:unhideWhenUsed="1" w:qFormat="1"/>
-    <w:lsdException w:name="heading 7" w:uiPriority="9" w:semiHidden="1" w:unhideWhenUsed="1" w:qFormat="1"/>
-    <w:lsdException w:name="heading 8" w:uiPriority="9" w:semiHidden="1" w:unhideWhenUsed="1" w:qFormat="1"/>
-    <w:lsdException w:name="heading 9" w:uiPriority="9" w:semiHidden="1" w:unhideWhenUsed="1" w:qFormat="1"/>
+    <w:lsdException w:name="heading 2" w:semiHidden="1" w:uiPriority="9" w:unhideWhenUsed="1" w:qFormat="1"/>
+    <w:lsdException w:name="heading 3" w:semiHidden="1" w:uiPriority="9" w:unhideWhenUsed="1" w:qFormat="1"/>
+    <w:lsdException w:name="heading 4" w:semiHidden="1" w:uiPriority="9" w:unhideWhenUsed="1" w:qFormat="1"/>
+    <w:lsdException w:name="heading 5" w:semiHidden="1" w:uiPriority="9" w:unhideWhenUsed="1" w:qFormat="1"/>
+    <w:lsdException w:name="heading 6" w:semiHidden="1" w:uiPriority="9" w:unhideWhenUsed="1" w:qFormat="1"/>
+    <w:lsdException w:name="heading 7" w:semiHidden="1" w:uiPriority="9" w:unhideWhenUsed="1" w:qFormat="1"/>
+    <w:lsdException w:name="heading 8" w:semiHidden="1" w:uiPriority="9" w:unhideWhenUsed="1" w:qFormat="1"/>
+    <w:lsdException w:name="heading 9" w:semiHidden="1" w:uiPriority="9" w:unhideWhenUsed="1" w:qFormat="1"/>
     <w:lsdException w:name="index 1" w:semiHidden="1" w:unhideWhenUsed="1"/>
     <w:lsdException w:name="index 2" w:semiHidden="1" w:unhideWhenUsed="1"/>
     <w:lsdException w:name="index 3" w:semiHidden="1" w:unhideWhenUsed="1"/>
@@ -1867,22 +1804,22 @@
     <w:lsdException w:name="index 7" w:semiHidden="1" w:unhideWhenUsed="1"/>
     <w:lsdException w:name="index 8" w:semiHidden="1" w:unhideWhenUsed="1"/>
     <w:lsdException w:name="index 9" w:semiHidden="1" w:unhideWhenUsed="1"/>
-    <w:lsdException w:name="toc 1" w:uiPriority="39" w:semiHidden="1" w:unhideWhenUsed="1"/>
-    <w:lsdException w:name="toc 2" w:uiPriority="39" w:semiHidden="1" w:unhideWhenUsed="1"/>
-    <w:lsdException w:name="toc 3" w:uiPriority="39" w:semiHidden="1" w:unhideWhenUsed="1"/>
-    <w:lsdException w:name="toc 4" w:uiPriority="39" w:semiHidden="1" w:unhideWhenUsed="1"/>
-    <w:lsdException w:name="toc 5" w:uiPriority="39" w:semiHidden="1" w:unhideWhenUsed="1"/>
-    <w:lsdException w:name="toc 6" w:uiPriority="39" w:semiHidden="1" w:unhideWhenUsed="1"/>
-    <w:lsdException w:name="toc 7" w:uiPriority="39" w:semiHidden="1" w:unhideWhenUsed="1"/>
-    <w:lsdException w:name="toc 8" w:uiPriority="39" w:semiHidden="1" w:unhideWhenUsed="1"/>
-    <w:lsdException w:name="toc 9" w:uiPriority="39" w:semiHidden="1" w:unhideWhenUsed="1"/>
+    <w:lsdException w:name="toc 1" w:semiHidden="1" w:uiPriority="39" w:unhideWhenUsed="1"/>
+    <w:lsdException w:name="toc 2" w:semiHidden="1" w:uiPriority="39" w:unhideWhenUsed="1"/>
+    <w:lsdException w:name="toc 3" w:semiHidden="1" w:uiPriority="39" w:unhideWhenUsed="1"/>
+    <w:lsdException w:name="toc 4" w:semiHidden="1" w:uiPriority="39" w:unhideWhenUsed="1"/>
+    <w:lsdException w:name="toc 5" w:semiHidden="1" w:uiPriority="39" w:unhideWhenUsed="1"/>
+    <w:lsdException w:name="toc 6" w:semiHidden="1" w:uiPriority="39" w:unhideWhenUsed="1"/>
+    <w:lsdException w:name="toc 7" w:semiHidden="1" w:uiPriority="39" w:unhideWhenUsed="1"/>
+    <w:lsdException w:name="toc 8" w:semiHidden="1" w:uiPriority="39" w:unhideWhenUsed="1"/>
+    <w:lsdException w:name="toc 9" w:semiHidden="1" w:uiPriority="39" w:unhideWhenUsed="1"/>
     <w:lsdException w:name="Normal Indent" w:semiHidden="1" w:unhideWhenUsed="1"/>
     <w:lsdException w:name="footnote text" w:semiHidden="1" w:unhideWhenUsed="1"/>
     <w:lsdException w:name="annotation text" w:semiHidden="1" w:unhideWhenUsed="1"/>
     <w:lsdException w:name="header" w:semiHidden="1" w:unhideWhenUsed="1"/>
     <w:lsdException w:name="footer" w:semiHidden="1" w:unhideWhenUsed="1"/>
     <w:lsdException w:name="index heading" w:semiHidden="1" w:unhideWhenUsed="1"/>
-    <w:lsdException w:name="caption" w:uiPriority="35" w:semiHidden="1" w:unhideWhenUsed="1" w:qFormat="1"/>
+    <w:lsdException w:name="caption" w:semiHidden="1" w:uiPriority="35" w:unhideWhenUsed="1" w:qFormat="1"/>
     <w:lsdException w:name="table of figures" w:semiHidden="1" w:unhideWhenUsed="1"/>
     <w:lsdException w:name="envelope address" w:semiHidden="1" w:unhideWhenUsed="1"/>
     <w:lsdException w:name="envelope return" w:semiHidden="1" w:unhideWhenUsed="1"/>
@@ -1913,7 +1850,7 @@
     <w:lsdException w:name="Title" w:uiPriority="10" w:qFormat="1"/>
     <w:lsdException w:name="Closing" w:semiHidden="1" w:unhideWhenUsed="1"/>
     <w:lsdException w:name="Signature" w:semiHidden="1" w:unhideWhenUsed="1"/>
-    <w:lsdException w:name="Default Paragraph Font" w:uiPriority="1" w:semiHidden="1" w:unhideWhenUsed="1"/>
+    <w:lsdException w:name="Default Paragraph Font" w:semiHidden="1" w:uiPriority="1" w:unhideWhenUsed="1"/>
     <w:lsdException w:name="Body Text" w:semiHidden="1" w:unhideWhenUsed="1"/>
     <w:lsdException w:name="Body Text Indent" w:semiHidden="1" w:unhideWhenUsed="1"/>
     <w:lsdException w:name="List Continue" w:semiHidden="1" w:unhideWhenUsed="1"/>
@@ -2113,8 +2050,8 @@
     <w:lsdException w:name="Subtle Reference" w:uiPriority="31" w:qFormat="1"/>
     <w:lsdException w:name="Intense Reference" w:uiPriority="32" w:qFormat="1"/>
     <w:lsdException w:name="Book Title" w:uiPriority="33" w:qFormat="1"/>
-    <w:lsdException w:name="Bibliography" w:uiPriority="37" w:semiHidden="1" w:unhideWhenUsed="1"/>
-    <w:lsdException w:name="TOC Heading" w:uiPriority="39" w:semiHidden="1" w:unhideWhenUsed="1" w:qFormat="1"/>
+    <w:lsdException w:name="Bibliography" w:semiHidden="1" w:uiPriority="37" w:unhideWhenUsed="1"/>
+    <w:lsdException w:name="TOC Heading" w:semiHidden="1" w:uiPriority="39" w:unhideWhenUsed="1" w:qFormat="1"/>
     <w:lsdException w:name="Plain Table 1" w:uiPriority="41"/>
     <w:lsdException w:name="Plain Table 2" w:uiPriority="42"/>
     <w:lsdException w:name="Plain Table 3" w:uiPriority="43"/>
@@ -2225,7 +2162,7 @@
     <w:lsdException w:name="Unresolved Mention" w:semiHidden="1" w:unhideWhenUsed="1"/>
     <w:lsdException w:name="Smart Link" w:semiHidden="1" w:unhideWhenUsed="1"/>
   </w:latentStyles>
-  <w:style w:type="paragraph" w:styleId="Normal" w:default="1">
+  <w:style w:type="paragraph" w:default="1" w:styleId="Normal">
     <w:name w:val="Normal"/>
     <w:qFormat/>
   </w:style>
@@ -2244,7 +2181,7 @@
       <w:outlineLvl w:val="0"/>
     </w:pPr>
     <w:rPr>
-      <w:rFonts w:asciiTheme="majorHAnsi" w:hAnsiTheme="majorHAnsi" w:eastAsiaTheme="majorEastAsia" w:cstheme="majorBidi"/>
+      <w:rFonts w:asciiTheme="majorHAnsi" w:eastAsiaTheme="majorEastAsia" w:hAnsiTheme="majorHAnsi" w:cstheme="majorBidi"/>
       <w:color w:val="2F5496" w:themeColor="accent1" w:themeShade="BF"/>
       <w:sz w:val="32"/>
       <w:szCs w:val="32"/>
@@ -2266,19 +2203,19 @@
       <w:outlineLvl w:val="1"/>
     </w:pPr>
     <w:rPr>
-      <w:rFonts w:asciiTheme="majorHAnsi" w:hAnsiTheme="majorHAnsi" w:eastAsiaTheme="majorEastAsia" w:cstheme="majorBidi"/>
+      <w:rFonts w:asciiTheme="majorHAnsi" w:eastAsiaTheme="majorEastAsia" w:hAnsiTheme="majorHAnsi" w:cstheme="majorBidi"/>
       <w:color w:val="2F5496" w:themeColor="accent1" w:themeShade="BF"/>
       <w:sz w:val="26"/>
       <w:szCs w:val="26"/>
     </w:rPr>
   </w:style>
-  <w:style w:type="character" w:styleId="DefaultParagraphFont" w:default="1">
+  <w:style w:type="character" w:default="1" w:styleId="DefaultParagraphFont">
     <w:name w:val="Default Paragraph Font"/>
     <w:uiPriority w:val="1"/>
     <w:semiHidden/>
     <w:unhideWhenUsed/>
   </w:style>
-  <w:style w:type="table" w:styleId="TableNormal" w:default="1">
+  <w:style w:type="table" w:default="1" w:styleId="TableNormal">
     <w:name w:val="Normal Table"/>
     <w:uiPriority w:val="99"/>
     <w:semiHidden/>
@@ -2293,20 +2230,20 @@
       </w:tblCellMar>
     </w:tblPr>
   </w:style>
-  <w:style w:type="numbering" w:styleId="NoList" w:default="1">
+  <w:style w:type="numbering" w:default="1" w:styleId="NoList">
     <w:name w:val="No List"/>
     <w:uiPriority w:val="99"/>
     <w:semiHidden/>
     <w:unhideWhenUsed/>
   </w:style>
-  <w:style w:type="character" w:styleId="Heading1Char" w:customStyle="1">
+  <w:style w:type="character" w:customStyle="1" w:styleId="Heading1Char">
     <w:name w:val="Heading 1 Char"/>
     <w:basedOn w:val="DefaultParagraphFont"/>
     <w:link w:val="Heading1"/>
     <w:uiPriority w:val="9"/>
     <w:rsid w:val="00320975"/>
     <w:rPr>
-      <w:rFonts w:asciiTheme="majorHAnsi" w:hAnsiTheme="majorHAnsi" w:eastAsiaTheme="majorEastAsia" w:cstheme="majorBidi"/>
+      <w:rFonts w:asciiTheme="majorHAnsi" w:eastAsiaTheme="majorEastAsia" w:hAnsiTheme="majorHAnsi" w:cstheme="majorBidi"/>
       <w:color w:val="2F5496" w:themeColor="accent1" w:themeShade="BF"/>
       <w:sz w:val="32"/>
       <w:szCs w:val="32"/>
@@ -2346,14 +2283,14 @@
       <w:contextualSpacing/>
     </w:pPr>
   </w:style>
-  <w:style w:type="character" w:styleId="Heading2Char" w:customStyle="1">
+  <w:style w:type="character" w:customStyle="1" w:styleId="Heading2Char">
     <w:name w:val="Heading 2 Char"/>
     <w:basedOn w:val="DefaultParagraphFont"/>
     <w:link w:val="Heading2"/>
     <w:uiPriority w:val="9"/>
     <w:rsid w:val="007B4137"/>
     <w:rPr>
-      <w:rFonts w:asciiTheme="majorHAnsi" w:hAnsiTheme="majorHAnsi" w:eastAsiaTheme="majorEastAsia" w:cstheme="majorBidi"/>
+      <w:rFonts w:asciiTheme="majorHAnsi" w:eastAsiaTheme="majorEastAsia" w:hAnsiTheme="majorHAnsi" w:cstheme="majorBidi"/>
       <w:color w:val="2F5496" w:themeColor="accent1" w:themeShade="BF"/>
       <w:sz w:val="26"/>
       <w:szCs w:val="26"/>
@@ -2369,12 +2306,12 @@
     </w:pPr>
     <w:tblPr>
       <w:tblBorders>
-        <w:top w:val="single" w:color="000000" w:themeColor="text1" w:sz="4" w:space="0"/>
-        <w:left w:val="single" w:color="000000" w:themeColor="text1" w:sz="4" w:space="0"/>
-        <w:bottom w:val="single" w:color="000000" w:themeColor="text1" w:sz="4" w:space="0"/>
-        <w:right w:val="single" w:color="000000" w:themeColor="text1" w:sz="4" w:space="0"/>
-        <w:insideH w:val="single" w:color="000000" w:themeColor="text1" w:sz="4" w:space="0"/>
-        <w:insideV w:val="single" w:color="000000" w:themeColor="text1" w:sz="4" w:space="0"/>
+        <w:top w:val="single" w:sz="4" w:space="0" w:color="000000" w:themeColor="text1"/>
+        <w:left w:val="single" w:sz="4" w:space="0" w:color="000000" w:themeColor="text1"/>
+        <w:bottom w:val="single" w:sz="4" w:space="0" w:color="000000" w:themeColor="text1"/>
+        <w:right w:val="single" w:sz="4" w:space="0" w:color="000000" w:themeColor="text1"/>
+        <w:insideH w:val="single" w:sz="4" w:space="0" w:color="000000" w:themeColor="text1"/>
+        <w:insideV w:val="single" w:sz="4" w:space="0" w:color="000000" w:themeColor="text1"/>
       </w:tblBorders>
     </w:tblPr>
   </w:style>
@@ -2407,19 +2344,19 @@
       <w:spacing w:after="0" w:line="240" w:lineRule="auto"/>
     </w:pPr>
     <w:rPr>
-      <w:rFonts w:ascii="Courier New" w:hAnsi="Courier New" w:eastAsia="Times New Roman" w:cs="Courier New"/>
+      <w:rFonts w:ascii="Courier New" w:eastAsia="Times New Roman" w:hAnsi="Courier New" w:cs="Courier New"/>
       <w:sz w:val="20"/>
       <w:szCs w:val="20"/>
     </w:rPr>
   </w:style>
-  <w:style w:type="character" w:styleId="HTMLPreformattedChar" w:customStyle="1">
+  <w:style w:type="character" w:customStyle="1" w:styleId="HTMLPreformattedChar">
     <w:name w:val="HTML Preformatted Char"/>
     <w:basedOn w:val="DefaultParagraphFont"/>
     <w:link w:val="HTMLPreformatted"/>
     <w:uiPriority w:val="99"/>
     <w:rsid w:val="00D528BF"/>
     <w:rPr>
-      <w:rFonts w:ascii="Courier New" w:hAnsi="Courier New" w:eastAsia="Times New Roman" w:cs="Courier New"/>
+      <w:rFonts w:ascii="Courier New" w:eastAsia="Times New Roman" w:hAnsi="Courier New" w:cs="Courier New"/>
       <w:sz w:val="20"/>
       <w:szCs w:val="20"/>
     </w:rPr>
@@ -2432,7 +2369,7 @@
     <w:unhideWhenUsed/>
     <w:rsid w:val="00D528BF"/>
     <w:rPr>
-      <w:rFonts w:ascii="Courier New" w:hAnsi="Courier New" w:eastAsia="Times New Roman" w:cs="Courier New"/>
+      <w:rFonts w:ascii="Courier New" w:eastAsia="Times New Roman" w:hAnsi="Courier New" w:cs="Courier New"/>
       <w:sz w:val="20"/>
       <w:szCs w:val="20"/>
     </w:rPr>
@@ -2448,7 +2385,7 @@
       <w:spacing w:before="100" w:beforeAutospacing="1" w:after="100" w:afterAutospacing="1" w:line="240" w:lineRule="auto"/>
     </w:pPr>
     <w:rPr>
-      <w:rFonts w:ascii="Times New Roman" w:hAnsi="Times New Roman" w:eastAsia="Times New Roman" w:cs="Times New Roman"/>
+      <w:rFonts w:ascii="Times New Roman" w:eastAsia="Times New Roman" w:hAnsi="Times New Roman" w:cs="Times New Roman"/>
       <w:sz w:val="24"/>
       <w:szCs w:val="24"/>
     </w:rPr>
@@ -2763,21 +2700,6 @@
 </file>
 
 <file path=customXml/item1.xml><?xml version="1.0" encoding="utf-8"?>
-<p:properties xmlns:p="http://schemas.microsoft.com/office/2006/metadata/properties" xmlns:xsi="http://www.w3.org/2001/XMLSchema-instance" xmlns:pc="http://schemas.microsoft.com/office/infopath/2007/PartnerControls">
-  <documentManagement/>
-</p:properties>
-</file>
-
-<file path=customXml/item2.xml><?xml version="1.0" encoding="utf-8"?>
-<?mso-contentType ?>
-<FormTemplates xmlns="http://schemas.microsoft.com/sharepoint/v3/contenttype/forms">
-  <Display>DocumentLibraryForm</Display>
-  <Edit>DocumentLibraryForm</Edit>
-  <New>DocumentLibraryForm</New>
-</FormTemplates>
-</file>
-
-<file path=customXml/item3.xml><?xml version="1.0" encoding="utf-8"?>
 <ct:contentTypeSchema xmlns:ct="http://schemas.microsoft.com/office/2006/metadata/contentType" xmlns:ma="http://schemas.microsoft.com/office/2006/metadata/properties/metaAttributes" ct:_="" ma:_="" ma:contentTypeName="Document" ma:contentTypeID="0x01010054570C14EC96D34397C6FE877A80B805" ma:contentTypeVersion="8" ma:contentTypeDescription="Create a new document." ma:contentTypeScope="" ma:versionID="1643ef8e3c4eaa4617dd2e8606c262f7">
   <xsd:schema xmlns:xsd="http://www.w3.org/2001/XMLSchema" xmlns:xs="http://www.w3.org/2001/XMLSchema" xmlns:p="http://schemas.microsoft.com/office/2006/metadata/properties" xmlns:ns2="7f4d0314-e24b-4f6e-b5c7-42bdbfdaba6b" targetNamespace="http://schemas.microsoft.com/office/2006/metadata/properties" ma:root="true" ma:fieldsID="30ae17202115902150aad01d9ab5da9e" ns2:_="">
     <xsd:import namespace="7f4d0314-e24b-4f6e-b5c7-42bdbfdaba6b"/>
@@ -2949,24 +2871,22 @@
 </ct:contentTypeSchema>
 </file>
 
-<file path=customXml/itemProps1.xml><?xml version="1.0" encoding="utf-8"?>
-<ds:datastoreItem xmlns:ds="http://schemas.openxmlformats.org/officeDocument/2006/customXml" ds:itemID="{476FEB9A-6811-4CFF-A147-7EEBFD5A7333}">
-  <ds:schemaRefs>
-    <ds:schemaRef ds:uri="http://schemas.microsoft.com/office/2006/metadata/properties"/>
-    <ds:schemaRef ds:uri="http://schemas.microsoft.com/office/infopath/2007/PartnerControls"/>
-  </ds:schemaRefs>
-</ds:datastoreItem>
+<file path=customXml/item2.xml><?xml version="1.0" encoding="utf-8"?>
+<?mso-contentType ?>
+<FormTemplates xmlns="http://schemas.microsoft.com/sharepoint/v3/contenttype/forms">
+  <Display>DocumentLibraryForm</Display>
+  <Edit>DocumentLibraryForm</Edit>
+  <New>DocumentLibraryForm</New>
+</FormTemplates>
 </file>
 
-<file path=customXml/itemProps2.xml><?xml version="1.0" encoding="utf-8"?>
-<ds:datastoreItem xmlns:ds="http://schemas.openxmlformats.org/officeDocument/2006/customXml" ds:itemID="{B0EE0827-69E8-46DC-9CC6-0669C4266490}">
-  <ds:schemaRefs>
-    <ds:schemaRef ds:uri="http://schemas.microsoft.com/sharepoint/v3/contenttype/forms"/>
-  </ds:schemaRefs>
-</ds:datastoreItem>
+<file path=customXml/item3.xml><?xml version="1.0" encoding="utf-8"?>
+<p:properties xmlns:p="http://schemas.microsoft.com/office/2006/metadata/properties" xmlns:xsi="http://www.w3.org/2001/XMLSchema-instance" xmlns:pc="http://schemas.microsoft.com/office/infopath/2007/PartnerControls">
+  <documentManagement/>
+</p:properties>
 </file>
 
-<file path=customXml/itemProps3.xml><?xml version="1.0" encoding="utf-8"?>
+<file path=customXml/itemProps1.xml><?xml version="1.0" encoding="utf-8"?>
 <ds:datastoreItem xmlns:ds="http://schemas.openxmlformats.org/officeDocument/2006/customXml" ds:itemID="{F852F80B-B52E-456A-BBE2-52713C339517}">
   <ds:schemaRefs>
     <ds:schemaRef ds:uri="http://schemas.microsoft.com/office/2006/metadata/contentType"/>
@@ -2982,4 +2902,21 @@
     <ds:schemaRef ds:uri="http://schemas.microsoft.com/internal/obd"/>
   </ds:schemaRefs>
 </ds:datastoreItem>
+</file>
+
+<file path=customXml/itemProps2.xml><?xml version="1.0" encoding="utf-8"?>
+<ds:datastoreItem xmlns:ds="http://schemas.openxmlformats.org/officeDocument/2006/customXml" ds:itemID="{B0EE0827-69E8-46DC-9CC6-0669C4266490}">
+  <ds:schemaRefs>
+    <ds:schemaRef ds:uri="http://schemas.microsoft.com/sharepoint/v3/contenttype/forms"/>
+  </ds:schemaRefs>
+</ds:datastoreItem>
+</file>
+
+<file path=customXml/itemProps3.xml><?xml version="1.0" encoding="utf-8"?>
+<ds:datastoreItem xmlns:ds="http://schemas.openxmlformats.org/officeDocument/2006/customXml" ds:itemID="{476FEB9A-6811-4CFF-A147-7EEBFD5A7333}">
+  <ds:schemaRefs>
+    <ds:schemaRef ds:uri="http://schemas.microsoft.com/office/2006/metadata/properties"/>
+    <ds:schemaRef ds:uri="http://schemas.microsoft.com/office/infopath/2007/PartnerControls"/>
+  </ds:schemaRefs>
+</ds:datastoreItem>
 </file>
</xml_diff>

<commit_message>
doc and script readability updates (#43)
* guidance in user docs if required packages fail to install
* reordering of script package imports to improve readability
</commit_message>
<xml_diff>
--- a/docs/User Documentation.docx
+++ b/docs/User Documentation.docx
@@ -1,6 +1,6 @@
 
 <file path=word/document.xml><?xml version="1.0" encoding="utf-8"?>
-<w:document xmlns:wpc="http://schemas.microsoft.com/office/word/2010/wordprocessingCanvas" xmlns:cx="http://schemas.microsoft.com/office/drawing/2014/chartex" xmlns:cx1="http://schemas.microsoft.com/office/drawing/2015/9/8/chartex" xmlns:cx2="http://schemas.microsoft.com/office/drawing/2015/10/21/chartex" xmlns:cx3="http://schemas.microsoft.com/office/drawing/2016/5/9/chartex" xmlns:cx4="http://schemas.microsoft.com/office/drawing/2016/5/10/chartex" xmlns:cx5="http://schemas.microsoft.com/office/drawing/2016/5/11/chartex" xmlns:cx6="http://schemas.microsoft.com/office/drawing/2016/5/12/chartex" xmlns:cx7="http://schemas.microsoft.com/office/drawing/2016/5/13/chartex" xmlns:cx8="http://schemas.microsoft.com/office/drawing/2016/5/14/chartex" xmlns:mc="http://schemas.openxmlformats.org/markup-compatibility/2006" xmlns:aink="http://schemas.microsoft.com/office/drawing/2016/ink" xmlns:am3d="http://schemas.microsoft.com/office/drawing/2017/model3d" xmlns:o="urn:schemas-microsoft-com:office:office" xmlns:oel="http://schemas.microsoft.com/office/2019/extlst" xmlns:r="http://schemas.openxmlformats.org/officeDocument/2006/relationships" xmlns:m="http://schemas.openxmlformats.org/officeDocument/2006/math" xmlns:v="urn:schemas-microsoft-com:vml" xmlns:wp14="http://schemas.microsoft.com/office/word/2010/wordprocessingDrawing" xmlns:wp="http://schemas.openxmlformats.org/drawingml/2006/wordprocessingDrawing" xmlns:w10="urn:schemas-microsoft-com:office:word" xmlns:w="http://schemas.openxmlformats.org/wordprocessingml/2006/main" xmlns:w14="http://schemas.microsoft.com/office/word/2010/wordml" xmlns:w15="http://schemas.microsoft.com/office/word/2012/wordml" xmlns:w16cex="http://schemas.microsoft.com/office/word/2018/wordml/cex" xmlns:w16cid="http://schemas.microsoft.com/office/word/2016/wordml/cid" xmlns:w16="http://schemas.microsoft.com/office/word/2018/wordml" xmlns:w16sdtdh="http://schemas.microsoft.com/office/word/2020/wordml/sdtdatahash" xmlns:w16se="http://schemas.microsoft.com/office/word/2015/wordml/symex" xmlns:wpg="http://schemas.microsoft.com/office/word/2010/wordprocessingGroup" xmlns:wpi="http://schemas.microsoft.com/office/word/2010/wordprocessingInk" xmlns:wne="http://schemas.microsoft.com/office/word/2006/wordml" xmlns:wps="http://schemas.microsoft.com/office/word/2010/wordprocessingShape" xmlns:a="http://schemas.openxmlformats.org/drawingml/2006/main" xmlns:pic="http://schemas.openxmlformats.org/drawingml/2006/picture" xmlns:a14="http://schemas.microsoft.com/office/drawing/2010/main" mc:Ignorable="w14 w15 w16se w16cid w16 w16cex w16sdtdh wp14">
+<w:document xmlns:wpc="http://schemas.microsoft.com/office/word/2010/wordprocessingCanvas" xmlns:cx="http://schemas.microsoft.com/office/drawing/2014/chartex" xmlns:cx1="http://schemas.microsoft.com/office/drawing/2015/9/8/chartex" xmlns:cx2="http://schemas.microsoft.com/office/drawing/2015/10/21/chartex" xmlns:cx3="http://schemas.microsoft.com/office/drawing/2016/5/9/chartex" xmlns:cx4="http://schemas.microsoft.com/office/drawing/2016/5/10/chartex" xmlns:cx5="http://schemas.microsoft.com/office/drawing/2016/5/11/chartex" xmlns:cx6="http://schemas.microsoft.com/office/drawing/2016/5/12/chartex" xmlns:cx7="http://schemas.microsoft.com/office/drawing/2016/5/13/chartex" xmlns:cx8="http://schemas.microsoft.com/office/drawing/2016/5/14/chartex" xmlns:mc="http://schemas.openxmlformats.org/markup-compatibility/2006" xmlns:aink="http://schemas.microsoft.com/office/drawing/2016/ink" xmlns:am3d="http://schemas.microsoft.com/office/drawing/2017/model3d" xmlns:o="urn:schemas-microsoft-com:office:office" xmlns:oel="http://schemas.microsoft.com/office/2019/extlst" xmlns:r="http://schemas.openxmlformats.org/officeDocument/2006/relationships" xmlns:m="http://schemas.openxmlformats.org/officeDocument/2006/math" xmlns:v="urn:schemas-microsoft-com:vml" xmlns:wp14="http://schemas.microsoft.com/office/word/2010/wordprocessingDrawing" xmlns:wp="http://schemas.openxmlformats.org/drawingml/2006/wordprocessingDrawing" xmlns:w10="urn:schemas-microsoft-com:office:word" xmlns:w="http://schemas.openxmlformats.org/wordprocessingml/2006/main" xmlns:w14="http://schemas.microsoft.com/office/word/2010/wordml" xmlns:w15="http://schemas.microsoft.com/office/word/2012/wordml" xmlns:w16cex="http://schemas.microsoft.com/office/word/2018/wordml/cex" xmlns:w16cid="http://schemas.microsoft.com/office/word/2016/wordml/cid" xmlns:w16="http://schemas.microsoft.com/office/word/2018/wordml" xmlns:w16sdtdh="http://schemas.microsoft.com/office/word/2020/wordml/sdtdatahash" xmlns:w16se="http://schemas.microsoft.com/office/word/2015/wordml/symex" xmlns:wpg="http://schemas.microsoft.com/office/word/2010/wordprocessingGroup" xmlns:wpi="http://schemas.microsoft.com/office/word/2010/wordprocessingInk" xmlns:wne="http://schemas.microsoft.com/office/word/2006/wordml" xmlns:wps="http://schemas.microsoft.com/office/word/2010/wordprocessingShape" mc:Ignorable="w14 w15 w16se w16cid w16 w16cex w16sdtdh wp14">
   <w:body>
     <w:p>
       <w:r>
@@ -11,8 +11,6 @@
       </w:r>
       <w:r>
         <w:br/>
-      </w:r>
-      <w:r>
         <w:t>This document assumes that you have a basic understanding of (1) how to install and run a Python interpreter</w:t>
       </w:r>
       <w:r>
@@ -51,7 +49,7 @@
       <w:r>
         <w:t xml:space="preserve">, please refer to this walkthrough </w:t>
       </w:r>
-      <w:hyperlink w:history="1" w:anchor="how-to-install-python-on-windows" r:id="rId8">
+      <w:hyperlink r:id="rId8" w:anchor="how-to-install-python-on-windows" w:history="1">
         <w:r>
           <w:rPr>
             <w:rStyle w:val="Hyperlink"/>
@@ -77,7 +75,7 @@
       <w:r>
         <w:t xml:space="preserve">, please refer to this walkthrough </w:t>
       </w:r>
-      <w:hyperlink w:history="1" r:id="rId9">
+      <w:hyperlink r:id="rId9" w:history="1">
         <w:r>
           <w:rPr>
             <w:rStyle w:val="Hyperlink"/>
@@ -144,7 +142,7 @@
       <w:r>
         <w:t xml:space="preserve">, please refer to this walkthrough </w:t>
       </w:r>
-      <w:hyperlink w:history="1" r:id="rId10">
+      <w:hyperlink r:id="rId10" w:history="1">
         <w:r>
           <w:rPr>
             <w:rStyle w:val="Hyperlink"/>
@@ -190,12 +188,12 @@
           <w:p>
             <w:pPr>
               <w:rPr>
-                <w:rFonts w:ascii="Calibri" w:hAnsi="Calibri" w:eastAsia="Calibri" w:cs="Calibri"/>
+                <w:rFonts w:ascii="Calibri" w:eastAsia="Calibri" w:hAnsi="Calibri" w:cs="Calibri"/>
               </w:rPr>
             </w:pPr>
             <w:r>
               <w:rPr>
-                <w:rFonts w:ascii="Calibri" w:hAnsi="Calibri" w:eastAsia="Calibri" w:cs="Calibri"/>
+                <w:rFonts w:ascii="Calibri" w:eastAsia="Calibri" w:hAnsi="Calibri" w:cs="Calibri"/>
                 <w:b/>
                 <w:bCs/>
                 <w:i/>
@@ -205,27 +203,13 @@
             </w:r>
             <w:r>
               <w:rPr>
-                <w:rFonts w:ascii="Calibri" w:hAnsi="Calibri" w:eastAsia="Calibri" w:cs="Calibri"/>
+                <w:rFonts w:ascii="Calibri" w:eastAsia="Calibri" w:hAnsi="Calibri" w:cs="Calibri"/>
               </w:rPr>
-              <w:t xml:space="preserve"> Sadly, Anaconda's environment defaults to an older </w:t>
-            </w:r>
-            <w:proofErr w:type="spellStart"/>
-            <w:r>
-              <w:rPr>
-                <w:rFonts w:ascii="Calibri" w:hAnsi="Calibri" w:eastAsia="Calibri" w:cs="Calibri"/>
-              </w:rPr>
-              <w:t>verison</w:t>
-            </w:r>
-            <w:proofErr w:type="spellEnd"/>
-            <w:r>
-              <w:rPr>
-                <w:rFonts w:ascii="Calibri" w:hAnsi="Calibri" w:eastAsia="Calibri" w:cs="Calibri"/>
-              </w:rPr>
-              <w:t xml:space="preserve"> of pywin32 and breaks a key .DLL path when attempting to update to versions &gt;228. </w:t>
+              <w:t xml:space="preserve"> Sadly, Anaconda's environment defaults to an older verison of pywin32 and breaks a key .DLL path when attempting to update to versions &gt;228. </w:t>
             </w:r>
             <w:r>
               <w:rPr>
-                <w:rFonts w:ascii="Calibri" w:hAnsi="Calibri" w:eastAsia="Calibri" w:cs="Calibri"/>
+                <w:rFonts w:ascii="Calibri" w:eastAsia="Calibri" w:hAnsi="Calibri" w:cs="Calibri"/>
                 <w:b/>
                 <w:bCs/>
               </w:rPr>
@@ -233,13 +217,13 @@
             </w:r>
             <w:r>
               <w:rPr>
-                <w:rFonts w:ascii="Calibri" w:hAnsi="Calibri" w:eastAsia="Calibri" w:cs="Calibri"/>
+                <w:rFonts w:ascii="Calibri" w:eastAsia="Calibri" w:hAnsi="Calibri" w:cs="Calibri"/>
               </w:rPr>
               <w:t xml:space="preserve">following below pip install instructions, remove the "pywin32==[version]" line from your requirements.txt file and save, then follow the below instructions. </w:t>
             </w:r>
             <w:r>
               <w:rPr>
-                <w:rFonts w:ascii="Calibri" w:hAnsi="Calibri" w:eastAsia="Calibri" w:cs="Calibri"/>
+                <w:rFonts w:ascii="Calibri" w:eastAsia="Calibri" w:hAnsi="Calibri" w:cs="Calibri"/>
                 <w:b/>
                 <w:bCs/>
               </w:rPr>
@@ -247,29 +231,15 @@
             </w:r>
             <w:r>
               <w:rPr>
-                <w:rFonts w:ascii="Calibri" w:hAnsi="Calibri" w:eastAsia="Calibri" w:cs="Calibri"/>
+                <w:rFonts w:ascii="Calibri" w:eastAsia="Calibri" w:hAnsi="Calibri" w:cs="Calibri"/>
               </w:rPr>
-              <w:t>you will need to install the pywin32 package by entering "</w:t>
-            </w:r>
-            <w:proofErr w:type="spellStart"/>
-            <w:r>
-              <w:rPr>
-                <w:rFonts w:ascii="Calibri" w:hAnsi="Calibri" w:eastAsia="Calibri" w:cs="Calibri"/>
-              </w:rPr>
-              <w:t>conda</w:t>
-            </w:r>
-            <w:proofErr w:type="spellEnd"/>
-            <w:r>
-              <w:rPr>
-                <w:rFonts w:ascii="Calibri" w:hAnsi="Calibri" w:eastAsia="Calibri" w:cs="Calibri"/>
-              </w:rPr>
-              <w:t xml:space="preserve"> install pywin32" into your command prompt after the other packages have been installed. See </w:t>
+              <w:t xml:space="preserve">you will need to install the pywin32 package by entering "conda install pywin32" into your command prompt after the other packages have been installed. See </w:t>
             </w:r>
             <w:hyperlink r:id="rId11">
               <w:r>
                 <w:rPr>
                   <w:rStyle w:val="Hyperlink"/>
-                  <w:rFonts w:ascii="Calibri" w:hAnsi="Calibri" w:eastAsia="Calibri" w:cs="Calibri"/>
+                  <w:rFonts w:ascii="Calibri" w:eastAsia="Calibri" w:hAnsi="Calibri" w:cs="Calibri"/>
                   <w:u w:val="none"/>
                 </w:rPr>
                 <w:t>this link</w:t>
@@ -277,7 +247,7 @@
             </w:hyperlink>
             <w:r>
               <w:rPr>
-                <w:rFonts w:ascii="Calibri" w:hAnsi="Calibri" w:eastAsia="Calibri" w:cs="Calibri"/>
+                <w:rFonts w:ascii="Calibri" w:eastAsia="Calibri" w:hAnsi="Calibri" w:cs="Calibri"/>
               </w:rPr>
               <w:t xml:space="preserve"> and </w:t>
             </w:r>
@@ -285,7 +255,7 @@
               <w:r>
                 <w:rPr>
                   <w:rStyle w:val="Hyperlink"/>
-                  <w:rFonts w:ascii="Calibri" w:hAnsi="Calibri" w:eastAsia="Calibri" w:cs="Calibri"/>
+                  <w:rFonts w:ascii="Calibri" w:eastAsia="Calibri" w:hAnsi="Calibri" w:cs="Calibri"/>
                   <w:u w:val="none"/>
                 </w:rPr>
                 <w:t>this link</w:t>
@@ -293,7 +263,7 @@
             </w:hyperlink>
             <w:r>
               <w:rPr>
-                <w:rFonts w:ascii="Calibri" w:hAnsi="Calibri" w:eastAsia="Calibri" w:cs="Calibri"/>
+                <w:rFonts w:ascii="Calibri" w:eastAsia="Calibri" w:hAnsi="Calibri" w:cs="Calibri"/>
               </w:rPr>
               <w:t xml:space="preserve"> for further details on this issue with Anaconda.</w:t>
             </w:r>
@@ -301,14 +271,14 @@
           <w:p>
             <w:pPr>
               <w:rPr>
-                <w:rFonts w:ascii="Calibri" w:hAnsi="Calibri" w:eastAsia="Calibri" w:cs="Calibri"/>
+                <w:rFonts w:ascii="Calibri" w:eastAsia="Calibri" w:hAnsi="Calibri" w:cs="Calibri"/>
               </w:rPr>
             </w:pPr>
           </w:p>
           <w:p>
             <w:pPr>
               <w:rPr>
-                <w:rFonts w:ascii="Calibri" w:hAnsi="Calibri" w:eastAsia="Calibri" w:cs="Calibri"/>
+                <w:rFonts w:ascii="Calibri" w:eastAsia="Calibri" w:hAnsi="Calibri" w:cs="Calibri"/>
                 <w:b/>
                 <w:bCs/>
                 <w:u w:val="single"/>
@@ -316,7 +286,7 @@
             </w:pPr>
             <w:r>
               <w:rPr>
-                <w:rFonts w:ascii="Calibri" w:hAnsi="Calibri" w:eastAsia="Calibri" w:cs="Calibri"/>
+                <w:rFonts w:ascii="Calibri" w:eastAsia="Calibri" w:hAnsi="Calibri" w:cs="Calibri"/>
                 <w:b/>
                 <w:bCs/>
               </w:rPr>
@@ -324,29 +294,15 @@
             </w:r>
             <w:r>
               <w:rPr>
-                <w:rFonts w:ascii="Calibri" w:hAnsi="Calibri" w:eastAsia="Calibri" w:cs="Calibri"/>
+                <w:rFonts w:ascii="Calibri" w:eastAsia="Calibri" w:hAnsi="Calibri" w:cs="Calibri"/>
               </w:rPr>
-              <w:t xml:space="preserve"> before working with this project, you should first uninstall Anaconda's older version using "pip uninstall pywin32" then execute "</w:t>
-            </w:r>
-            <w:proofErr w:type="spellStart"/>
-            <w:r>
-              <w:rPr>
-                <w:rFonts w:ascii="Calibri" w:hAnsi="Calibri" w:eastAsia="Calibri" w:cs="Calibri"/>
-              </w:rPr>
-              <w:t>conda</w:t>
-            </w:r>
-            <w:proofErr w:type="spellEnd"/>
-            <w:r>
-              <w:rPr>
-                <w:rFonts w:ascii="Calibri" w:hAnsi="Calibri" w:eastAsia="Calibri" w:cs="Calibri"/>
-              </w:rPr>
-              <w:t xml:space="preserve"> install pywin32". </w:t>
+              <w:t xml:space="preserve"> before working with this project, you should first uninstall Anaconda's older version using "pip uninstall pywin32" then execute "conda install pywin32". </w:t>
             </w:r>
           </w:p>
           <w:p>
             <w:pPr>
               <w:rPr>
-                <w:rFonts w:ascii="Calibri" w:hAnsi="Calibri" w:eastAsia="Calibri" w:cs="Calibri"/>
+                <w:rFonts w:ascii="Calibri" w:eastAsia="Calibri" w:hAnsi="Calibri" w:cs="Calibri"/>
                 <w:b/>
                 <w:bCs/>
                 <w:u w:val="single"/>
@@ -356,12 +312,12 @@
           <w:p>
             <w:pPr>
               <w:rPr>
-                <w:rFonts w:ascii="Calibri" w:hAnsi="Calibri" w:eastAsia="Calibri" w:cs="Calibri"/>
+                <w:rFonts w:ascii="Calibri" w:eastAsia="Calibri" w:hAnsi="Calibri" w:cs="Calibri"/>
               </w:rPr>
             </w:pPr>
             <w:r>
               <w:rPr>
-                <w:rFonts w:ascii="Calibri" w:hAnsi="Calibri" w:eastAsia="Calibri" w:cs="Calibri"/>
+                <w:rFonts w:ascii="Calibri" w:eastAsia="Calibri" w:hAnsi="Calibri" w:cs="Calibri"/>
                 <w:b/>
                 <w:bCs/>
                 <w:u w:val="single"/>
@@ -376,8 +332,6 @@
     <w:p>
       <w:r>
         <w:br/>
-      </w:r>
-      <w:r>
         <w:t>To install dependent packages:</w:t>
       </w:r>
     </w:p>
@@ -411,6 +365,41 @@
       </w:pPr>
       <w:r>
         <w:t>(4) Press Enter</w:t>
+      </w:r>
+    </w:p>
+    <w:p>
+      <w:pPr>
+        <w:pStyle w:val="ListParagraph"/>
+      </w:pPr>
+      <w:r>
+        <w:t>(5) You</w:t>
+      </w:r>
+      <w:r>
+        <w:t>r command prompt</w:t>
+      </w:r>
+      <w:r>
+        <w:t xml:space="preserve"> will </w:t>
+      </w:r>
+      <w:r>
+        <w:t>issue a series of</w:t>
+      </w:r>
+      <w:r>
+        <w:t xml:space="preserve"> message indicating whether </w:t>
+      </w:r>
+      <w:r>
+        <w:t>each of</w:t>
+      </w:r>
+      <w:r>
+        <w:t xml:space="preserve"> the required packages </w:t>
+      </w:r>
+      <w:r>
+        <w:t>has successfully</w:t>
+      </w:r>
+      <w:r>
+        <w:t xml:space="preserve"> installed. If you a receive a failure message for a specific package, try installing that package separately</w:t>
+      </w:r>
+      <w:r>
+        <w:t>.</w:t>
       </w:r>
     </w:p>
     <w:p>
@@ -435,7 +424,7 @@
         <w:pStyle w:val="HTMLPreformatted"/>
         <w:rPr>
           <w:rStyle w:val="HTMLCode"/>
-          <w:rFonts w:asciiTheme="minorHAnsi" w:hAnsiTheme="minorHAnsi" w:eastAsiaTheme="majorEastAsia" w:cstheme="minorHAnsi"/>
+          <w:rFonts w:asciiTheme="minorHAnsi" w:eastAsiaTheme="majorEastAsia" w:hAnsiTheme="minorHAnsi" w:cstheme="minorHAnsi"/>
           <w:sz w:val="22"/>
           <w:szCs w:val="22"/>
         </w:rPr>
@@ -443,7 +432,7 @@
       <w:r>
         <w:rPr>
           <w:rStyle w:val="HTMLCode"/>
-          <w:rFonts w:asciiTheme="minorHAnsi" w:hAnsiTheme="minorHAnsi" w:eastAsiaTheme="majorEastAsia" w:cstheme="minorHAnsi"/>
+          <w:rFonts w:asciiTheme="minorHAnsi" w:eastAsiaTheme="majorEastAsia" w:hAnsiTheme="minorHAnsi" w:cstheme="minorHAnsi"/>
           <w:sz w:val="22"/>
           <w:szCs w:val="22"/>
         </w:rPr>
@@ -470,6 +459,7 @@
         <w:rPr>
           <w:noProof/>
         </w:rPr>
+        <w:lastRenderedPageBreak/>
         <w:drawing>
           <wp:inline distT="0" distB="0" distL="0" distR="0" wp14:anchorId="5B8FEE15" wp14:editId="3BAD771E">
             <wp:extent cx="3346450" cy="449432"/>
@@ -520,7 +510,7 @@
         <w:t xml:space="preserve">The next </w:t>
       </w:r>
       <w:r>
-        <w:t xml:space="preserve"> screen will help you </w:t>
+        <w:t xml:space="preserve">screen will help you </w:t>
       </w:r>
       <w:r>
         <w:t>determine which emails Outlook Analyzer should extract and examine</w:t>
@@ -534,7 +524,6 @@
         <w:rPr>
           <w:noProof/>
         </w:rPr>
-        <w:lastRenderedPageBreak/>
         <w:drawing>
           <wp:inline distT="0" distB="0" distL="0" distR="0" wp14:anchorId="4761B56C" wp14:editId="2050E910">
             <wp:extent cx="6554362" cy="1119703"/>
@@ -837,39 +826,7 @@
           <w:sz w:val="22"/>
           <w:szCs w:val="22"/>
         </w:rPr>
-        <w:t>If you only enter some but not all of the optional command line arguments then script will ask for the remaining arguments for number, start and end. If no command line arguments for "open" or "output" are provided</w:t>
-      </w:r>
-      <w:r>
-        <w:rPr>
-          <w:rFonts w:asciiTheme="minorHAnsi" w:hAnsiTheme="minorHAnsi" w:cstheme="minorBidi"/>
-          <w:sz w:val="22"/>
-          <w:szCs w:val="22"/>
-        </w:rPr>
-        <w:t>,</w:t>
-      </w:r>
-      <w:r>
-        <w:rPr>
-          <w:rFonts w:asciiTheme="minorHAnsi" w:hAnsiTheme="minorHAnsi" w:cstheme="minorBidi"/>
-          <w:sz w:val="22"/>
-          <w:szCs w:val="22"/>
-        </w:rPr>
-        <w:t xml:space="preserve"> then the defaults are used. </w:t>
-      </w:r>
-      <w:r>
-        <w:rPr>
-          <w:rFonts w:asciiTheme="minorHAnsi" w:hAnsiTheme="minorHAnsi" w:cstheme="minorBidi"/>
-          <w:sz w:val="22"/>
-          <w:szCs w:val="22"/>
-        </w:rPr>
-        <w:t>For defaults, the report</w:t>
-      </w:r>
-      <w:r>
-        <w:rPr>
-          <w:rFonts w:asciiTheme="minorHAnsi" w:hAnsiTheme="minorHAnsi" w:cstheme="minorBidi"/>
-          <w:sz w:val="22"/>
-          <w:szCs w:val="22"/>
-        </w:rPr>
-        <w:t xml:space="preserve"> will be saved to 'C:\WINDOWS\Temp\outlook_analyzer_report.pdf' and the pdf file will be opened after script runs.</w:t>
+        <w:t>If you only enter some but not all of the optional command line arguments then script will ask for the remaining arguments for number, start and end. If no command line arguments for "open" or "output" are provided, then the defaults are used. For defaults, the report will be saved to 'C:\WINDOWS\Temp\outlook_analyzer_report.pdf' and the pdf file will be opened after script runs.</w:t>
       </w:r>
     </w:p>
     <w:p>
@@ -877,10 +834,8 @@
         <w:pStyle w:val="Heading2"/>
       </w:pPr>
       <w:r>
-        <w:t>Generated Report</w:t>
-      </w:r>
-      <w:r>
-        <w:t xml:space="preserve"> Example</w:t>
+        <w:lastRenderedPageBreak/>
+        <w:t>Generated Report Example</w:t>
       </w:r>
     </w:p>
     <w:p>
@@ -896,7 +851,6 @@
         <w:rPr>
           <w:noProof/>
         </w:rPr>
-        <w:lastRenderedPageBreak/>
         <w:drawing>
           <wp:inline distT="0" distB="0" distL="0" distR="0" wp14:anchorId="39BE9682" wp14:editId="38C5904B">
             <wp:extent cx="3459718" cy="4772025"/>
@@ -945,6 +899,7 @@
         <w:rPr>
           <w:noProof/>
         </w:rPr>
+        <w:lastRenderedPageBreak/>
         <w:drawing>
           <wp:inline distT="0" distB="0" distL="0" distR="0" wp14:anchorId="3EE1F3C7" wp14:editId="1E1F8A30">
             <wp:extent cx="3793787" cy="2600325"/>
@@ -996,7 +951,6 @@
         <w:pStyle w:val="Heading2"/>
       </w:pPr>
       <w:r>
-        <w:lastRenderedPageBreak/>
         <w:t>FAQ</w:t>
       </w:r>
     </w:p>
@@ -1025,19 +979,7 @@
         <w:t>A:</w:t>
       </w:r>
       <w:r>
-        <w:t xml:space="preserve"> Outlook defaults to use cached </w:t>
-      </w:r>
-      <w:r>
-        <w:t>exchange</w:t>
-      </w:r>
-      <w:r>
-        <w:t xml:space="preserve"> mode with only 12 months available. To change this</w:t>
-      </w:r>
-      <w:r>
-        <w:t>,</w:t>
-      </w:r>
-      <w:r>
-        <w:t xml:space="preserve"> you can go into the Outlook Desktop client, choose File &gt; Account Settings &gt; Account Settings... &gt; on Email tab, choose the Account &gt; Click "Change..." or Double click the Account &gt; Deselect "Use Cached Exchanged Mode to download email to an Outlook data file" &gt; Change the slider bar to indicate how many years past to download email.</w:t>
+        <w:t xml:space="preserve"> Outlook defaults to use cached exchange mode with only 12 months available. To change this, you can go into the Outlook Desktop client, choose File &gt; Account Settings &gt; Account Settings... &gt; on Email tab, choose the Account &gt; Click "Change..." or Double click the Account &gt; Deselect "Use Cached Exchanged Mode to download email to an Outlook data file" &gt; Change the slider bar to indicate how many years past to download email.</w:t>
       </w:r>
     </w:p>
     <w:p>
@@ -1059,13 +1001,8 @@
       <w:r>
         <w:t xml:space="preserve"> Where can I get Microsoft </w:t>
       </w:r>
-      <w:proofErr w:type="spellStart"/>
-      <w:r>
-        <w:t>Mailterm</w:t>
-      </w:r>
-      <w:proofErr w:type="spellEnd"/>
-      <w:r>
-        <w:t xml:space="preserve"> object Documentation</w:t>
+      <w:r>
+        <w:t>Mailterm object Documentation</w:t>
       </w:r>
     </w:p>
     <w:p>
@@ -1144,14 +1081,14 @@
           <w:numId w:val="6"/>
         </w:numPr>
         <w:rPr>
-          <w:rFonts w:ascii="Times New Roman" w:hAnsi="Times New Roman" w:eastAsia="Times New Roman" w:cs="Times New Roman"/>
+          <w:rFonts w:ascii="Times New Roman" w:eastAsia="Times New Roman" w:hAnsi="Times New Roman" w:cs="Times New Roman"/>
           <w:sz w:val="24"/>
           <w:szCs w:val="24"/>
         </w:rPr>
       </w:pPr>
       <w:r>
         <w:rPr>
-          <w:rFonts w:ascii="Times New Roman" w:hAnsi="Times New Roman" w:eastAsia="Times New Roman" w:cs="Times New Roman"/>
+          <w:rFonts w:ascii="Times New Roman" w:eastAsia="Times New Roman" w:hAnsi="Times New Roman" w:cs="Times New Roman"/>
           <w:sz w:val="24"/>
           <w:szCs w:val="24"/>
         </w:rPr>
@@ -1166,14 +1103,14 @@
           <w:numId w:val="6"/>
         </w:numPr>
         <w:rPr>
-          <w:rFonts w:ascii="Times New Roman" w:hAnsi="Times New Roman" w:eastAsia="Times New Roman" w:cs="Times New Roman"/>
+          <w:rFonts w:ascii="Times New Roman" w:eastAsia="Times New Roman" w:hAnsi="Times New Roman" w:cs="Times New Roman"/>
           <w:sz w:val="24"/>
           <w:szCs w:val="24"/>
         </w:rPr>
       </w:pPr>
       <w:r>
         <w:rPr>
-          <w:rFonts w:ascii="Times New Roman" w:hAnsi="Times New Roman" w:eastAsia="Times New Roman" w:cs="Times New Roman"/>
+          <w:rFonts w:ascii="Times New Roman" w:eastAsia="Times New Roman" w:hAnsi="Times New Roman" w:cs="Times New Roman"/>
           <w:sz w:val="24"/>
           <w:szCs w:val="24"/>
         </w:rPr>
@@ -1215,7 +1152,7 @@
         <w:ind w:left="720" w:hanging="360"/>
       </w:pPr>
       <w:rPr>
-        <w:rFonts w:hint="default" w:ascii="Symbol" w:hAnsi="Symbol" w:eastAsiaTheme="minorHAnsi" w:cstheme="minorBidi"/>
+        <w:rFonts w:ascii="Symbol" w:eastAsiaTheme="minorHAnsi" w:hAnsi="Symbol" w:cstheme="minorBidi" w:hint="default"/>
       </w:rPr>
     </w:lvl>
     <w:lvl w:ilvl="1" w:tplc="04090003" w:tentative="1">
@@ -1227,7 +1164,7 @@
         <w:ind w:left="1440" w:hanging="360"/>
       </w:pPr>
       <w:rPr>
-        <w:rFonts w:hint="default" w:ascii="Courier New" w:hAnsi="Courier New" w:cs="Courier New"/>
+        <w:rFonts w:ascii="Courier New" w:hAnsi="Courier New" w:cs="Courier New" w:hint="default"/>
       </w:rPr>
     </w:lvl>
     <w:lvl w:ilvl="2" w:tplc="04090005" w:tentative="1">
@@ -1239,7 +1176,7 @@
         <w:ind w:left="2160" w:hanging="360"/>
       </w:pPr>
       <w:rPr>
-        <w:rFonts w:hint="default" w:ascii="Wingdings" w:hAnsi="Wingdings"/>
+        <w:rFonts w:ascii="Wingdings" w:hAnsi="Wingdings" w:hint="default"/>
       </w:rPr>
     </w:lvl>
     <w:lvl w:ilvl="3" w:tplc="04090001" w:tentative="1">
@@ -1251,7 +1188,7 @@
         <w:ind w:left="2880" w:hanging="360"/>
       </w:pPr>
       <w:rPr>
-        <w:rFonts w:hint="default" w:ascii="Symbol" w:hAnsi="Symbol"/>
+        <w:rFonts w:ascii="Symbol" w:hAnsi="Symbol" w:hint="default"/>
       </w:rPr>
     </w:lvl>
     <w:lvl w:ilvl="4" w:tplc="04090003" w:tentative="1">
@@ -1263,7 +1200,7 @@
         <w:ind w:left="3600" w:hanging="360"/>
       </w:pPr>
       <w:rPr>
-        <w:rFonts w:hint="default" w:ascii="Courier New" w:hAnsi="Courier New" w:cs="Courier New"/>
+        <w:rFonts w:ascii="Courier New" w:hAnsi="Courier New" w:cs="Courier New" w:hint="default"/>
       </w:rPr>
     </w:lvl>
     <w:lvl w:ilvl="5" w:tplc="04090005" w:tentative="1">
@@ -1275,7 +1212,7 @@
         <w:ind w:left="4320" w:hanging="360"/>
       </w:pPr>
       <w:rPr>
-        <w:rFonts w:hint="default" w:ascii="Wingdings" w:hAnsi="Wingdings"/>
+        <w:rFonts w:ascii="Wingdings" w:hAnsi="Wingdings" w:hint="default"/>
       </w:rPr>
     </w:lvl>
     <w:lvl w:ilvl="6" w:tplc="04090001" w:tentative="1">
@@ -1287,7 +1224,7 @@
         <w:ind w:left="5040" w:hanging="360"/>
       </w:pPr>
       <w:rPr>
-        <w:rFonts w:hint="default" w:ascii="Symbol" w:hAnsi="Symbol"/>
+        <w:rFonts w:ascii="Symbol" w:hAnsi="Symbol" w:hint="default"/>
       </w:rPr>
     </w:lvl>
     <w:lvl w:ilvl="7" w:tplc="04090003" w:tentative="1">
@@ -1299,7 +1236,7 @@
         <w:ind w:left="5760" w:hanging="360"/>
       </w:pPr>
       <w:rPr>
-        <w:rFonts w:hint="default" w:ascii="Courier New" w:hAnsi="Courier New" w:cs="Courier New"/>
+        <w:rFonts w:ascii="Courier New" w:hAnsi="Courier New" w:cs="Courier New" w:hint="default"/>
       </w:rPr>
     </w:lvl>
     <w:lvl w:ilvl="8" w:tplc="04090005" w:tentative="1">
@@ -1311,7 +1248,7 @@
         <w:ind w:left="6480" w:hanging="360"/>
       </w:pPr>
       <w:rPr>
-        <w:rFonts w:hint="default" w:ascii="Wingdings" w:hAnsi="Wingdings"/>
+        <w:rFonts w:ascii="Wingdings" w:hAnsi="Wingdings" w:hint="default"/>
       </w:rPr>
     </w:lvl>
   </w:abstractNum>
@@ -1684,7 +1621,7 @@
         <w:ind w:left="720" w:hanging="360"/>
       </w:pPr>
       <w:rPr>
-        <w:rFonts w:hint="default" w:ascii="Symbol" w:hAnsi="Symbol"/>
+        <w:rFonts w:ascii="Symbol" w:hAnsi="Symbol" w:hint="default"/>
         <w:sz w:val="20"/>
       </w:rPr>
     </w:lvl>
@@ -1699,7 +1636,7 @@
         <w:ind w:left="1440" w:hanging="360"/>
       </w:pPr>
       <w:rPr>
-        <w:rFonts w:hint="default" w:ascii="Courier New" w:hAnsi="Courier New"/>
+        <w:rFonts w:ascii="Courier New" w:hAnsi="Courier New" w:hint="default"/>
         <w:sz w:val="20"/>
       </w:rPr>
     </w:lvl>
@@ -1714,7 +1651,7 @@
         <w:ind w:left="2160" w:hanging="360"/>
       </w:pPr>
       <w:rPr>
-        <w:rFonts w:hint="default" w:ascii="Wingdings" w:hAnsi="Wingdings"/>
+        <w:rFonts w:ascii="Wingdings" w:hAnsi="Wingdings" w:hint="default"/>
         <w:sz w:val="20"/>
       </w:rPr>
     </w:lvl>
@@ -1729,7 +1666,7 @@
         <w:ind w:left="2880" w:hanging="360"/>
       </w:pPr>
       <w:rPr>
-        <w:rFonts w:hint="default" w:ascii="Wingdings" w:hAnsi="Wingdings"/>
+        <w:rFonts w:ascii="Wingdings" w:hAnsi="Wingdings" w:hint="default"/>
         <w:sz w:val="20"/>
       </w:rPr>
     </w:lvl>
@@ -1744,7 +1681,7 @@
         <w:ind w:left="3600" w:hanging="360"/>
       </w:pPr>
       <w:rPr>
-        <w:rFonts w:hint="default" w:ascii="Wingdings" w:hAnsi="Wingdings"/>
+        <w:rFonts w:ascii="Wingdings" w:hAnsi="Wingdings" w:hint="default"/>
         <w:sz w:val="20"/>
       </w:rPr>
     </w:lvl>
@@ -1759,7 +1696,7 @@
         <w:ind w:left="4320" w:hanging="360"/>
       </w:pPr>
       <w:rPr>
-        <w:rFonts w:hint="default" w:ascii="Wingdings" w:hAnsi="Wingdings"/>
+        <w:rFonts w:ascii="Wingdings" w:hAnsi="Wingdings" w:hint="default"/>
         <w:sz w:val="20"/>
       </w:rPr>
     </w:lvl>
@@ -1774,7 +1711,7 @@
         <w:ind w:left="5040" w:hanging="360"/>
       </w:pPr>
       <w:rPr>
-        <w:rFonts w:hint="default" w:ascii="Wingdings" w:hAnsi="Wingdings"/>
+        <w:rFonts w:ascii="Wingdings" w:hAnsi="Wingdings" w:hint="default"/>
         <w:sz w:val="20"/>
       </w:rPr>
     </w:lvl>
@@ -1789,7 +1726,7 @@
         <w:ind w:left="5760" w:hanging="360"/>
       </w:pPr>
       <w:rPr>
-        <w:rFonts w:hint="default" w:ascii="Wingdings" w:hAnsi="Wingdings"/>
+        <w:rFonts w:ascii="Wingdings" w:hAnsi="Wingdings" w:hint="default"/>
         <w:sz w:val="20"/>
       </w:rPr>
     </w:lvl>
@@ -1804,7 +1741,7 @@
         <w:ind w:left="6480" w:hanging="360"/>
       </w:pPr>
       <w:rPr>
-        <w:rFonts w:hint="default" w:ascii="Wingdings" w:hAnsi="Wingdings"/>
+        <w:rFonts w:ascii="Wingdings" w:hAnsi="Wingdings" w:hint="default"/>
         <w:sz w:val="20"/>
       </w:rPr>
     </w:lvl>
@@ -1831,11 +1768,11 @@
 </file>
 
 <file path=word/styles.xml><?xml version="1.0" encoding="utf-8"?>
-<w:styles xmlns:wp14="http://schemas.microsoft.com/office/word/2010/wordprocessingDrawing" xmlns:mc="http://schemas.openxmlformats.org/markup-compatibility/2006" xmlns:r="http://schemas.openxmlformats.org/officeDocument/2006/relationships" xmlns:w="http://schemas.openxmlformats.org/wordprocessingml/2006/main" xmlns:w14="http://schemas.microsoft.com/office/word/2010/wordml" xmlns:w15="http://schemas.microsoft.com/office/word/2012/wordml" xmlns:w16cex="http://schemas.microsoft.com/office/word/2018/wordml/cex" xmlns:w16cid="http://schemas.microsoft.com/office/word/2016/wordml/cid" xmlns:w16="http://schemas.microsoft.com/office/word/2018/wordml" xmlns:w16sdtdh="http://schemas.microsoft.com/office/word/2020/wordml/sdtdatahash" xmlns:w16se="http://schemas.microsoft.com/office/word/2015/wordml/symex" mc:Ignorable="w14 w15 w16se w16cid w16 w16cex w16sdtdh wp14">
+<w:styles xmlns:mc="http://schemas.openxmlformats.org/markup-compatibility/2006" xmlns:r="http://schemas.openxmlformats.org/officeDocument/2006/relationships" xmlns:w="http://schemas.openxmlformats.org/wordprocessingml/2006/main" xmlns:w14="http://schemas.microsoft.com/office/word/2010/wordml" xmlns:w15="http://schemas.microsoft.com/office/word/2012/wordml" xmlns:w16cex="http://schemas.microsoft.com/office/word/2018/wordml/cex" xmlns:w16cid="http://schemas.microsoft.com/office/word/2016/wordml/cid" xmlns:w16="http://schemas.microsoft.com/office/word/2018/wordml" xmlns:w16sdtdh="http://schemas.microsoft.com/office/word/2020/wordml/sdtdatahash" xmlns:w16se="http://schemas.microsoft.com/office/word/2015/wordml/symex" mc:Ignorable="w14 w15 w16se w16cid w16 w16cex w16sdtdh">
   <w:docDefaults>
     <w:rPrDefault>
       <w:rPr>
-        <w:rFonts w:asciiTheme="minorHAnsi" w:hAnsiTheme="minorHAnsi" w:eastAsiaTheme="minorHAnsi" w:cstheme="minorBidi"/>
+        <w:rFonts w:asciiTheme="minorHAnsi" w:eastAsiaTheme="minorHAnsi" w:hAnsiTheme="minorHAnsi" w:cstheme="minorBidi"/>
         <w:sz w:val="22"/>
         <w:szCs w:val="22"/>
         <w:lang w:val="en-US" w:eastAsia="en-US" w:bidi="ar-SA"/>
@@ -1850,14 +1787,14 @@
   <w:latentStyles w:defLockedState="0" w:defUIPriority="99" w:defSemiHidden="0" w:defUnhideWhenUsed="0" w:defQFormat="0" w:count="376">
     <w:lsdException w:name="Normal" w:uiPriority="0" w:qFormat="1"/>
     <w:lsdException w:name="heading 1" w:uiPriority="9" w:qFormat="1"/>
-    <w:lsdException w:name="heading 2" w:uiPriority="9" w:semiHidden="1" w:unhideWhenUsed="1" w:qFormat="1"/>
-    <w:lsdException w:name="heading 3" w:uiPriority="9" w:semiHidden="1" w:unhideWhenUsed="1" w:qFormat="1"/>
-    <w:lsdException w:name="heading 4" w:uiPriority="9" w:semiHidden="1" w:unhideWhenUsed="1" w:qFormat="1"/>
-    <w:lsdException w:name="heading 5" w:uiPriority="9" w:semiHidden="1" w:unhideWhenUsed="1" w:qFormat="1"/>
-    <w:lsdException w:name="heading 6" w:uiPriority="9" w:semiHidden="1" w:unhideWhenUsed="1" w:qFormat="1"/>
-    <w:lsdException w:name="heading 7" w:uiPriority="9" w:semiHidden="1" w:unhideWhenUsed="1" w:qFormat="1"/>
-    <w:lsdException w:name="heading 8" w:uiPriority="9" w:semiHidden="1" w:unhideWhenUsed="1" w:qFormat="1"/>
-    <w:lsdException w:name="heading 9" w:uiPriority="9" w:semiHidden="1" w:unhideWhenUsed="1" w:qFormat="1"/>
+    <w:lsdException w:name="heading 2" w:semiHidden="1" w:uiPriority="9" w:unhideWhenUsed="1" w:qFormat="1"/>
+    <w:lsdException w:name="heading 3" w:semiHidden="1" w:uiPriority="9" w:unhideWhenUsed="1" w:qFormat="1"/>
+    <w:lsdException w:name="heading 4" w:semiHidden="1" w:uiPriority="9" w:unhideWhenUsed="1" w:qFormat="1"/>
+    <w:lsdException w:name="heading 5" w:semiHidden="1" w:uiPriority="9" w:unhideWhenUsed="1" w:qFormat="1"/>
+    <w:lsdException w:name="heading 6" w:semiHidden="1" w:uiPriority="9" w:unhideWhenUsed="1" w:qFormat="1"/>
+    <w:lsdException w:name="heading 7" w:semiHidden="1" w:uiPriority="9" w:unhideWhenUsed="1" w:qFormat="1"/>
+    <w:lsdException w:name="heading 8" w:semiHidden="1" w:uiPriority="9" w:unhideWhenUsed="1" w:qFormat="1"/>
+    <w:lsdException w:name="heading 9" w:semiHidden="1" w:uiPriority="9" w:unhideWhenUsed="1" w:qFormat="1"/>
     <w:lsdException w:name="index 1" w:semiHidden="1" w:unhideWhenUsed="1"/>
     <w:lsdException w:name="index 2" w:semiHidden="1" w:unhideWhenUsed="1"/>
     <w:lsdException w:name="index 3" w:semiHidden="1" w:unhideWhenUsed="1"/>
@@ -1867,22 +1804,22 @@
     <w:lsdException w:name="index 7" w:semiHidden="1" w:unhideWhenUsed="1"/>
     <w:lsdException w:name="index 8" w:semiHidden="1" w:unhideWhenUsed="1"/>
     <w:lsdException w:name="index 9" w:semiHidden="1" w:unhideWhenUsed="1"/>
-    <w:lsdException w:name="toc 1" w:uiPriority="39" w:semiHidden="1" w:unhideWhenUsed="1"/>
-    <w:lsdException w:name="toc 2" w:uiPriority="39" w:semiHidden="1" w:unhideWhenUsed="1"/>
-    <w:lsdException w:name="toc 3" w:uiPriority="39" w:semiHidden="1" w:unhideWhenUsed="1"/>
-    <w:lsdException w:name="toc 4" w:uiPriority="39" w:semiHidden="1" w:unhideWhenUsed="1"/>
-    <w:lsdException w:name="toc 5" w:uiPriority="39" w:semiHidden="1" w:unhideWhenUsed="1"/>
-    <w:lsdException w:name="toc 6" w:uiPriority="39" w:semiHidden="1" w:unhideWhenUsed="1"/>
-    <w:lsdException w:name="toc 7" w:uiPriority="39" w:semiHidden="1" w:unhideWhenUsed="1"/>
-    <w:lsdException w:name="toc 8" w:uiPriority="39" w:semiHidden="1" w:unhideWhenUsed="1"/>
-    <w:lsdException w:name="toc 9" w:uiPriority="39" w:semiHidden="1" w:unhideWhenUsed="1"/>
+    <w:lsdException w:name="toc 1" w:semiHidden="1" w:uiPriority="39" w:unhideWhenUsed="1"/>
+    <w:lsdException w:name="toc 2" w:semiHidden="1" w:uiPriority="39" w:unhideWhenUsed="1"/>
+    <w:lsdException w:name="toc 3" w:semiHidden="1" w:uiPriority="39" w:unhideWhenUsed="1"/>
+    <w:lsdException w:name="toc 4" w:semiHidden="1" w:uiPriority="39" w:unhideWhenUsed="1"/>
+    <w:lsdException w:name="toc 5" w:semiHidden="1" w:uiPriority="39" w:unhideWhenUsed="1"/>
+    <w:lsdException w:name="toc 6" w:semiHidden="1" w:uiPriority="39" w:unhideWhenUsed="1"/>
+    <w:lsdException w:name="toc 7" w:semiHidden="1" w:uiPriority="39" w:unhideWhenUsed="1"/>
+    <w:lsdException w:name="toc 8" w:semiHidden="1" w:uiPriority="39" w:unhideWhenUsed="1"/>
+    <w:lsdException w:name="toc 9" w:semiHidden="1" w:uiPriority="39" w:unhideWhenUsed="1"/>
     <w:lsdException w:name="Normal Indent" w:semiHidden="1" w:unhideWhenUsed="1"/>
     <w:lsdException w:name="footnote text" w:semiHidden="1" w:unhideWhenUsed="1"/>
     <w:lsdException w:name="annotation text" w:semiHidden="1" w:unhideWhenUsed="1"/>
     <w:lsdException w:name="header" w:semiHidden="1" w:unhideWhenUsed="1"/>
     <w:lsdException w:name="footer" w:semiHidden="1" w:unhideWhenUsed="1"/>
     <w:lsdException w:name="index heading" w:semiHidden="1" w:unhideWhenUsed="1"/>
-    <w:lsdException w:name="caption" w:uiPriority="35" w:semiHidden="1" w:unhideWhenUsed="1" w:qFormat="1"/>
+    <w:lsdException w:name="caption" w:semiHidden="1" w:uiPriority="35" w:unhideWhenUsed="1" w:qFormat="1"/>
     <w:lsdException w:name="table of figures" w:semiHidden="1" w:unhideWhenUsed="1"/>
     <w:lsdException w:name="envelope address" w:semiHidden="1" w:unhideWhenUsed="1"/>
     <w:lsdException w:name="envelope return" w:semiHidden="1" w:unhideWhenUsed="1"/>
@@ -1913,7 +1850,7 @@
     <w:lsdException w:name="Title" w:uiPriority="10" w:qFormat="1"/>
     <w:lsdException w:name="Closing" w:semiHidden="1" w:unhideWhenUsed="1"/>
     <w:lsdException w:name="Signature" w:semiHidden="1" w:unhideWhenUsed="1"/>
-    <w:lsdException w:name="Default Paragraph Font" w:uiPriority="1" w:semiHidden="1" w:unhideWhenUsed="1"/>
+    <w:lsdException w:name="Default Paragraph Font" w:semiHidden="1" w:uiPriority="1" w:unhideWhenUsed="1"/>
     <w:lsdException w:name="Body Text" w:semiHidden="1" w:unhideWhenUsed="1"/>
     <w:lsdException w:name="Body Text Indent" w:semiHidden="1" w:unhideWhenUsed="1"/>
     <w:lsdException w:name="List Continue" w:semiHidden="1" w:unhideWhenUsed="1"/>
@@ -2113,8 +2050,8 @@
     <w:lsdException w:name="Subtle Reference" w:uiPriority="31" w:qFormat="1"/>
     <w:lsdException w:name="Intense Reference" w:uiPriority="32" w:qFormat="1"/>
     <w:lsdException w:name="Book Title" w:uiPriority="33" w:qFormat="1"/>
-    <w:lsdException w:name="Bibliography" w:uiPriority="37" w:semiHidden="1" w:unhideWhenUsed="1"/>
-    <w:lsdException w:name="TOC Heading" w:uiPriority="39" w:semiHidden="1" w:unhideWhenUsed="1" w:qFormat="1"/>
+    <w:lsdException w:name="Bibliography" w:semiHidden="1" w:uiPriority="37" w:unhideWhenUsed="1"/>
+    <w:lsdException w:name="TOC Heading" w:semiHidden="1" w:uiPriority="39" w:unhideWhenUsed="1" w:qFormat="1"/>
     <w:lsdException w:name="Plain Table 1" w:uiPriority="41"/>
     <w:lsdException w:name="Plain Table 2" w:uiPriority="42"/>
     <w:lsdException w:name="Plain Table 3" w:uiPriority="43"/>
@@ -2225,7 +2162,7 @@
     <w:lsdException w:name="Unresolved Mention" w:semiHidden="1" w:unhideWhenUsed="1"/>
     <w:lsdException w:name="Smart Link" w:semiHidden="1" w:unhideWhenUsed="1"/>
   </w:latentStyles>
-  <w:style w:type="paragraph" w:styleId="Normal" w:default="1">
+  <w:style w:type="paragraph" w:default="1" w:styleId="Normal">
     <w:name w:val="Normal"/>
     <w:qFormat/>
   </w:style>
@@ -2244,7 +2181,7 @@
       <w:outlineLvl w:val="0"/>
     </w:pPr>
     <w:rPr>
-      <w:rFonts w:asciiTheme="majorHAnsi" w:hAnsiTheme="majorHAnsi" w:eastAsiaTheme="majorEastAsia" w:cstheme="majorBidi"/>
+      <w:rFonts w:asciiTheme="majorHAnsi" w:eastAsiaTheme="majorEastAsia" w:hAnsiTheme="majorHAnsi" w:cstheme="majorBidi"/>
       <w:color w:val="2F5496" w:themeColor="accent1" w:themeShade="BF"/>
       <w:sz w:val="32"/>
       <w:szCs w:val="32"/>
@@ -2266,19 +2203,19 @@
       <w:outlineLvl w:val="1"/>
     </w:pPr>
     <w:rPr>
-      <w:rFonts w:asciiTheme="majorHAnsi" w:hAnsiTheme="majorHAnsi" w:eastAsiaTheme="majorEastAsia" w:cstheme="majorBidi"/>
+      <w:rFonts w:asciiTheme="majorHAnsi" w:eastAsiaTheme="majorEastAsia" w:hAnsiTheme="majorHAnsi" w:cstheme="majorBidi"/>
       <w:color w:val="2F5496" w:themeColor="accent1" w:themeShade="BF"/>
       <w:sz w:val="26"/>
       <w:szCs w:val="26"/>
     </w:rPr>
   </w:style>
-  <w:style w:type="character" w:styleId="DefaultParagraphFont" w:default="1">
+  <w:style w:type="character" w:default="1" w:styleId="DefaultParagraphFont">
     <w:name w:val="Default Paragraph Font"/>
     <w:uiPriority w:val="1"/>
     <w:semiHidden/>
     <w:unhideWhenUsed/>
   </w:style>
-  <w:style w:type="table" w:styleId="TableNormal" w:default="1">
+  <w:style w:type="table" w:default="1" w:styleId="TableNormal">
     <w:name w:val="Normal Table"/>
     <w:uiPriority w:val="99"/>
     <w:semiHidden/>
@@ -2293,20 +2230,20 @@
       </w:tblCellMar>
     </w:tblPr>
   </w:style>
-  <w:style w:type="numbering" w:styleId="NoList" w:default="1">
+  <w:style w:type="numbering" w:default="1" w:styleId="NoList">
     <w:name w:val="No List"/>
     <w:uiPriority w:val="99"/>
     <w:semiHidden/>
     <w:unhideWhenUsed/>
   </w:style>
-  <w:style w:type="character" w:styleId="Heading1Char" w:customStyle="1">
+  <w:style w:type="character" w:customStyle="1" w:styleId="Heading1Char">
     <w:name w:val="Heading 1 Char"/>
     <w:basedOn w:val="DefaultParagraphFont"/>
     <w:link w:val="Heading1"/>
     <w:uiPriority w:val="9"/>
     <w:rsid w:val="00320975"/>
     <w:rPr>
-      <w:rFonts w:asciiTheme="majorHAnsi" w:hAnsiTheme="majorHAnsi" w:eastAsiaTheme="majorEastAsia" w:cstheme="majorBidi"/>
+      <w:rFonts w:asciiTheme="majorHAnsi" w:eastAsiaTheme="majorEastAsia" w:hAnsiTheme="majorHAnsi" w:cstheme="majorBidi"/>
       <w:color w:val="2F5496" w:themeColor="accent1" w:themeShade="BF"/>
       <w:sz w:val="32"/>
       <w:szCs w:val="32"/>
@@ -2346,14 +2283,14 @@
       <w:contextualSpacing/>
     </w:pPr>
   </w:style>
-  <w:style w:type="character" w:styleId="Heading2Char" w:customStyle="1">
+  <w:style w:type="character" w:customStyle="1" w:styleId="Heading2Char">
     <w:name w:val="Heading 2 Char"/>
     <w:basedOn w:val="DefaultParagraphFont"/>
     <w:link w:val="Heading2"/>
     <w:uiPriority w:val="9"/>
     <w:rsid w:val="007B4137"/>
     <w:rPr>
-      <w:rFonts w:asciiTheme="majorHAnsi" w:hAnsiTheme="majorHAnsi" w:eastAsiaTheme="majorEastAsia" w:cstheme="majorBidi"/>
+      <w:rFonts w:asciiTheme="majorHAnsi" w:eastAsiaTheme="majorEastAsia" w:hAnsiTheme="majorHAnsi" w:cstheme="majorBidi"/>
       <w:color w:val="2F5496" w:themeColor="accent1" w:themeShade="BF"/>
       <w:sz w:val="26"/>
       <w:szCs w:val="26"/>
@@ -2369,12 +2306,12 @@
     </w:pPr>
     <w:tblPr>
       <w:tblBorders>
-        <w:top w:val="single" w:color="000000" w:themeColor="text1" w:sz="4" w:space="0"/>
-        <w:left w:val="single" w:color="000000" w:themeColor="text1" w:sz="4" w:space="0"/>
-        <w:bottom w:val="single" w:color="000000" w:themeColor="text1" w:sz="4" w:space="0"/>
-        <w:right w:val="single" w:color="000000" w:themeColor="text1" w:sz="4" w:space="0"/>
-        <w:insideH w:val="single" w:color="000000" w:themeColor="text1" w:sz="4" w:space="0"/>
-        <w:insideV w:val="single" w:color="000000" w:themeColor="text1" w:sz="4" w:space="0"/>
+        <w:top w:val="single" w:sz="4" w:space="0" w:color="000000" w:themeColor="text1"/>
+        <w:left w:val="single" w:sz="4" w:space="0" w:color="000000" w:themeColor="text1"/>
+        <w:bottom w:val="single" w:sz="4" w:space="0" w:color="000000" w:themeColor="text1"/>
+        <w:right w:val="single" w:sz="4" w:space="0" w:color="000000" w:themeColor="text1"/>
+        <w:insideH w:val="single" w:sz="4" w:space="0" w:color="000000" w:themeColor="text1"/>
+        <w:insideV w:val="single" w:sz="4" w:space="0" w:color="000000" w:themeColor="text1"/>
       </w:tblBorders>
     </w:tblPr>
   </w:style>
@@ -2407,19 +2344,19 @@
       <w:spacing w:after="0" w:line="240" w:lineRule="auto"/>
     </w:pPr>
     <w:rPr>
-      <w:rFonts w:ascii="Courier New" w:hAnsi="Courier New" w:eastAsia="Times New Roman" w:cs="Courier New"/>
+      <w:rFonts w:ascii="Courier New" w:eastAsia="Times New Roman" w:hAnsi="Courier New" w:cs="Courier New"/>
       <w:sz w:val="20"/>
       <w:szCs w:val="20"/>
     </w:rPr>
   </w:style>
-  <w:style w:type="character" w:styleId="HTMLPreformattedChar" w:customStyle="1">
+  <w:style w:type="character" w:customStyle="1" w:styleId="HTMLPreformattedChar">
     <w:name w:val="HTML Preformatted Char"/>
     <w:basedOn w:val="DefaultParagraphFont"/>
     <w:link w:val="HTMLPreformatted"/>
     <w:uiPriority w:val="99"/>
     <w:rsid w:val="00D528BF"/>
     <w:rPr>
-      <w:rFonts w:ascii="Courier New" w:hAnsi="Courier New" w:eastAsia="Times New Roman" w:cs="Courier New"/>
+      <w:rFonts w:ascii="Courier New" w:eastAsia="Times New Roman" w:hAnsi="Courier New" w:cs="Courier New"/>
       <w:sz w:val="20"/>
       <w:szCs w:val="20"/>
     </w:rPr>
@@ -2432,7 +2369,7 @@
     <w:unhideWhenUsed/>
     <w:rsid w:val="00D528BF"/>
     <w:rPr>
-      <w:rFonts w:ascii="Courier New" w:hAnsi="Courier New" w:eastAsia="Times New Roman" w:cs="Courier New"/>
+      <w:rFonts w:ascii="Courier New" w:eastAsia="Times New Roman" w:hAnsi="Courier New" w:cs="Courier New"/>
       <w:sz w:val="20"/>
       <w:szCs w:val="20"/>
     </w:rPr>
@@ -2448,7 +2385,7 @@
       <w:spacing w:before="100" w:beforeAutospacing="1" w:after="100" w:afterAutospacing="1" w:line="240" w:lineRule="auto"/>
     </w:pPr>
     <w:rPr>
-      <w:rFonts w:ascii="Times New Roman" w:hAnsi="Times New Roman" w:eastAsia="Times New Roman" w:cs="Times New Roman"/>
+      <w:rFonts w:ascii="Times New Roman" w:eastAsia="Times New Roman" w:hAnsi="Times New Roman" w:cs="Times New Roman"/>
       <w:sz w:val="24"/>
       <w:szCs w:val="24"/>
     </w:rPr>
@@ -2763,21 +2700,6 @@
 </file>
 
 <file path=customXml/item1.xml><?xml version="1.0" encoding="utf-8"?>
-<p:properties xmlns:p="http://schemas.microsoft.com/office/2006/metadata/properties" xmlns:xsi="http://www.w3.org/2001/XMLSchema-instance" xmlns:pc="http://schemas.microsoft.com/office/infopath/2007/PartnerControls">
-  <documentManagement/>
-</p:properties>
-</file>
-
-<file path=customXml/item2.xml><?xml version="1.0" encoding="utf-8"?>
-<?mso-contentType ?>
-<FormTemplates xmlns="http://schemas.microsoft.com/sharepoint/v3/contenttype/forms">
-  <Display>DocumentLibraryForm</Display>
-  <Edit>DocumentLibraryForm</Edit>
-  <New>DocumentLibraryForm</New>
-</FormTemplates>
-</file>
-
-<file path=customXml/item3.xml><?xml version="1.0" encoding="utf-8"?>
 <ct:contentTypeSchema xmlns:ct="http://schemas.microsoft.com/office/2006/metadata/contentType" xmlns:ma="http://schemas.microsoft.com/office/2006/metadata/properties/metaAttributes" ct:_="" ma:_="" ma:contentTypeName="Document" ma:contentTypeID="0x01010054570C14EC96D34397C6FE877A80B805" ma:contentTypeVersion="8" ma:contentTypeDescription="Create a new document." ma:contentTypeScope="" ma:versionID="1643ef8e3c4eaa4617dd2e8606c262f7">
   <xsd:schema xmlns:xsd="http://www.w3.org/2001/XMLSchema" xmlns:xs="http://www.w3.org/2001/XMLSchema" xmlns:p="http://schemas.microsoft.com/office/2006/metadata/properties" xmlns:ns2="7f4d0314-e24b-4f6e-b5c7-42bdbfdaba6b" targetNamespace="http://schemas.microsoft.com/office/2006/metadata/properties" ma:root="true" ma:fieldsID="30ae17202115902150aad01d9ab5da9e" ns2:_="">
     <xsd:import namespace="7f4d0314-e24b-4f6e-b5c7-42bdbfdaba6b"/>
@@ -2949,24 +2871,22 @@
 </ct:contentTypeSchema>
 </file>
 
-<file path=customXml/itemProps1.xml><?xml version="1.0" encoding="utf-8"?>
-<ds:datastoreItem xmlns:ds="http://schemas.openxmlformats.org/officeDocument/2006/customXml" ds:itemID="{476FEB9A-6811-4CFF-A147-7EEBFD5A7333}">
-  <ds:schemaRefs>
-    <ds:schemaRef ds:uri="http://schemas.microsoft.com/office/2006/metadata/properties"/>
-    <ds:schemaRef ds:uri="http://schemas.microsoft.com/office/infopath/2007/PartnerControls"/>
-  </ds:schemaRefs>
-</ds:datastoreItem>
+<file path=customXml/item2.xml><?xml version="1.0" encoding="utf-8"?>
+<?mso-contentType ?>
+<FormTemplates xmlns="http://schemas.microsoft.com/sharepoint/v3/contenttype/forms">
+  <Display>DocumentLibraryForm</Display>
+  <Edit>DocumentLibraryForm</Edit>
+  <New>DocumentLibraryForm</New>
+</FormTemplates>
 </file>
 
-<file path=customXml/itemProps2.xml><?xml version="1.0" encoding="utf-8"?>
-<ds:datastoreItem xmlns:ds="http://schemas.openxmlformats.org/officeDocument/2006/customXml" ds:itemID="{B0EE0827-69E8-46DC-9CC6-0669C4266490}">
-  <ds:schemaRefs>
-    <ds:schemaRef ds:uri="http://schemas.microsoft.com/sharepoint/v3/contenttype/forms"/>
-  </ds:schemaRefs>
-</ds:datastoreItem>
+<file path=customXml/item3.xml><?xml version="1.0" encoding="utf-8"?>
+<p:properties xmlns:p="http://schemas.microsoft.com/office/2006/metadata/properties" xmlns:xsi="http://www.w3.org/2001/XMLSchema-instance" xmlns:pc="http://schemas.microsoft.com/office/infopath/2007/PartnerControls">
+  <documentManagement/>
+</p:properties>
 </file>
 
-<file path=customXml/itemProps3.xml><?xml version="1.0" encoding="utf-8"?>
+<file path=customXml/itemProps1.xml><?xml version="1.0" encoding="utf-8"?>
 <ds:datastoreItem xmlns:ds="http://schemas.openxmlformats.org/officeDocument/2006/customXml" ds:itemID="{F852F80B-B52E-456A-BBE2-52713C339517}">
   <ds:schemaRefs>
     <ds:schemaRef ds:uri="http://schemas.microsoft.com/office/2006/metadata/contentType"/>
@@ -2982,4 +2902,21 @@
     <ds:schemaRef ds:uri="http://schemas.microsoft.com/internal/obd"/>
   </ds:schemaRefs>
 </ds:datastoreItem>
+</file>
+
+<file path=customXml/itemProps2.xml><?xml version="1.0" encoding="utf-8"?>
+<ds:datastoreItem xmlns:ds="http://schemas.openxmlformats.org/officeDocument/2006/customXml" ds:itemID="{B0EE0827-69E8-46DC-9CC6-0669C4266490}">
+  <ds:schemaRefs>
+    <ds:schemaRef ds:uri="http://schemas.microsoft.com/sharepoint/v3/contenttype/forms"/>
+  </ds:schemaRefs>
+</ds:datastoreItem>
+</file>
+
+<file path=customXml/itemProps3.xml><?xml version="1.0" encoding="utf-8"?>
+<ds:datastoreItem xmlns:ds="http://schemas.openxmlformats.org/officeDocument/2006/customXml" ds:itemID="{476FEB9A-6811-4CFF-A147-7EEBFD5A7333}">
+  <ds:schemaRefs>
+    <ds:schemaRef ds:uri="http://schemas.microsoft.com/office/2006/metadata/properties"/>
+    <ds:schemaRef ds:uri="http://schemas.microsoft.com/office/infopath/2007/PartnerControls"/>
+  </ds:schemaRefs>
+</ds:datastoreItem>
 </file>
</xml_diff>